<commit_message>
add config options for assign
</commit_message>
<xml_diff>
--- a/tests/test_data/test_assign_questions.docx
+++ b/tests/test_data/test_assign_questions.docx
@@ -10,24 +10,24 @@
         <w:tblLook w:val="04A0" w:firstRow="1" w:lastRow="0" w:firstColumn="1" w:lastColumn="0" w:noHBand="0" w:noVBand="1"/>
       </w:tblPr>
       <w:tblGrid>
-        <w:gridCol w:w="1037"/>
-        <w:gridCol w:w="878"/>
-        <w:gridCol w:w="6782"/>
-        <w:gridCol w:w="835"/>
-        <w:gridCol w:w="979"/>
-        <w:gridCol w:w="979"/>
-        <w:gridCol w:w="979"/>
-        <w:gridCol w:w="979"/>
-        <w:gridCol w:w="1166"/>
-        <w:gridCol w:w="922"/>
-        <w:gridCol w:w="6782"/>
-        <w:gridCol w:w="2174"/>
-        <w:gridCol w:w="2074"/>
+        <w:gridCol w:w="1029"/>
+        <w:gridCol w:w="847"/>
+        <w:gridCol w:w="6139"/>
+        <w:gridCol w:w="814"/>
+        <w:gridCol w:w="949"/>
+        <w:gridCol w:w="946"/>
+        <w:gridCol w:w="916"/>
+        <w:gridCol w:w="949"/>
+        <w:gridCol w:w="1125"/>
+        <w:gridCol w:w="863"/>
+        <w:gridCol w:w="6042"/>
+        <w:gridCol w:w="2049"/>
+        <w:gridCol w:w="1931"/>
       </w:tblGrid>
       <w:tr>
         <w:tc>
           <w:tcPr>
-            <w:tcW w:w="1037" w:type="dxa"/>
+            <w:tcW w:w="1029" w:type="dxa"/>
           </w:tcPr>
           <w:p>
             <w:r>
@@ -37,7 +37,7 @@
         </w:tc>
         <w:tc>
           <w:tcPr>
-            <w:tcW w:w="878" w:type="dxa"/>
+            <w:tcW w:w="847" w:type="dxa"/>
           </w:tcPr>
           <w:p>
             <w:r>
@@ -47,7 +47,7 @@
         </w:tc>
         <w:tc>
           <w:tcPr>
-            <w:tcW w:w="6782" w:type="dxa"/>
+            <w:tcW w:w="6139" w:type="dxa"/>
           </w:tcPr>
           <w:p>
             <w:r>
@@ -60,7 +60,7 @@
         </w:tc>
         <w:tc>
           <w:tcPr>
-            <w:tcW w:w="835" w:type="dxa"/>
+            <w:tcW w:w="814" w:type="dxa"/>
             <w:shd w:val="clear" w:color="auto" w:fill="FFCC99"/>
           </w:tcPr>
           <w:p>
@@ -71,7 +71,7 @@
         </w:tc>
         <w:tc>
           <w:tcPr>
-            <w:tcW w:w="979" w:type="dxa"/>
+            <w:tcW w:w="949" w:type="dxa"/>
           </w:tcPr>
           <w:p>
             <w:r>
@@ -81,7 +81,7 @@
         </w:tc>
         <w:tc>
           <w:tcPr>
-            <w:tcW w:w="979" w:type="dxa"/>
+            <w:tcW w:w="946" w:type="dxa"/>
             <w:shd w:val="clear" w:color="auto" w:fill="E5DFEC"/>
           </w:tcPr>
           <w:p>
@@ -92,7 +92,7 @@
         </w:tc>
         <w:tc>
           <w:tcPr>
-            <w:tcW w:w="979" w:type="dxa"/>
+            <w:tcW w:w="916" w:type="dxa"/>
             <w:shd w:val="clear" w:color="auto" w:fill="DAEEF3"/>
           </w:tcPr>
           <w:p>
@@ -103,7 +103,7 @@
         </w:tc>
         <w:tc>
           <w:tcPr>
-            <w:tcW w:w="979" w:type="dxa"/>
+            <w:tcW w:w="949" w:type="dxa"/>
             <w:shd w:val="clear" w:color="auto" w:fill="DAEEF3"/>
           </w:tcPr>
           <w:p>
@@ -114,7 +114,7 @@
         </w:tc>
         <w:tc>
           <w:tcPr>
-            <w:tcW w:w="1166" w:type="dxa"/>
+            <w:tcW w:w="1125" w:type="dxa"/>
           </w:tcPr>
           <w:p>
             <w:r>
@@ -124,7 +124,7 @@
         </w:tc>
         <w:tc>
           <w:tcPr>
-            <w:tcW w:w="922" w:type="dxa"/>
+            <w:tcW w:w="863" w:type="dxa"/>
           </w:tcPr>
           <w:p>
             <w:r>
@@ -134,7 +134,7 @@
         </w:tc>
         <w:tc>
           <w:tcPr>
-            <w:tcW w:w="6782" w:type="dxa"/>
+            <w:tcW w:w="6042" w:type="dxa"/>
           </w:tcPr>
           <w:p>
             <w:r>
@@ -144,7 +144,7 @@
         </w:tc>
         <w:tc>
           <w:tcPr>
-            <w:tcW w:w="2174" w:type="dxa"/>
+            <w:tcW w:w="2049" w:type="dxa"/>
           </w:tcPr>
           <w:p>
             <w:r>
@@ -154,7 +154,7 @@
         </w:tc>
         <w:tc>
           <w:tcPr>
-            <w:tcW w:w="2074" w:type="dxa"/>
+            <w:tcW w:w="1931" w:type="dxa"/>
           </w:tcPr>
           <w:p>
             <w:r>
@@ -166,26 +166,23 @@
       <w:tr>
         <w:tc>
           <w:tcPr>
-            <w:tcW w:w="1037" w:type="dxa"/>
+            <w:tcW w:w="1029" w:type="dxa"/>
           </w:tcPr>
           <w:p>
             <w:r>
-              <w:rPr/>
               <w:t>TOSS-UP</w:t>
             </w:r>
           </w:p>
         </w:tc>
         <w:tc>
           <w:tcPr>
-            <w:tcW w:w="878" w:type="dxa"/>
-          </w:tcPr>
-          <w:p>
-            <w:r/>
-          </w:p>
-        </w:tc>
-        <w:tc>
-          <w:tcPr>
-            <w:tcW w:w="6782" w:type="dxa"/>
+            <w:tcW w:w="847" w:type="dxa"/>
+          </w:tcPr>
+          <w:p/>
+        </w:tc>
+        <w:tc>
+          <w:tcPr>
+            <w:tcW w:w="6139" w:type="dxa"/>
           </w:tcPr>
           <w:p>
             <w:pPr>
@@ -293,7 +290,7 @@
         </w:tc>
         <w:tc>
           <w:tcPr>
-            <w:tcW w:w="835" w:type="dxa"/>
+            <w:tcW w:w="814" w:type="dxa"/>
             <w:shd w:val="clear" w:color="auto" w:fill="FFCC99"/>
           </w:tcPr>
           <w:p>
@@ -304,13 +301,13 @@
         </w:tc>
         <w:tc>
           <w:tcPr>
-            <w:tcW w:w="979" w:type="dxa"/>
+            <w:tcW w:w="949" w:type="dxa"/>
           </w:tcPr>
           <w:p/>
         </w:tc>
         <w:tc>
           <w:tcPr>
-            <w:tcW w:w="979" w:type="dxa"/>
+            <w:tcW w:w="946" w:type="dxa"/>
             <w:shd w:val="clear" w:color="auto" w:fill="E5DFEC"/>
           </w:tcPr>
           <w:p>
@@ -324,45 +321,45 @@
         </w:tc>
         <w:tc>
           <w:tcPr>
-            <w:tcW w:w="979" w:type="dxa"/>
+            <w:tcW w:w="916" w:type="dxa"/>
             <w:shd w:val="clear" w:color="auto" w:fill="DAEEF3"/>
           </w:tcPr>
           <w:p/>
         </w:tc>
         <w:tc>
           <w:tcPr>
-            <w:tcW w:w="979" w:type="dxa"/>
+            <w:tcW w:w="949" w:type="dxa"/>
             <w:shd w:val="clear" w:color="auto" w:fill="DAEEF3"/>
           </w:tcPr>
           <w:p/>
         </w:tc>
         <w:tc>
           <w:tcPr>
-            <w:tcW w:w="1166" w:type="dxa"/>
+            <w:tcW w:w="1125" w:type="dxa"/>
           </w:tcPr>
           <w:p/>
         </w:tc>
         <w:tc>
           <w:tcPr>
-            <w:tcW w:w="922" w:type="dxa"/>
+            <w:tcW w:w="863" w:type="dxa"/>
           </w:tcPr>
           <w:p/>
         </w:tc>
         <w:tc>
           <w:tcPr>
-            <w:tcW w:w="6782" w:type="dxa"/>
+            <w:tcW w:w="6042" w:type="dxa"/>
           </w:tcPr>
           <w:p/>
         </w:tc>
         <w:tc>
           <w:tcPr>
-            <w:tcW w:w="2174" w:type="dxa"/>
+            <w:tcW w:w="2049" w:type="dxa"/>
           </w:tcPr>
           <w:p/>
         </w:tc>
         <w:tc>
           <w:tcPr>
-            <w:tcW w:w="2074" w:type="dxa"/>
+            <w:tcW w:w="1931" w:type="dxa"/>
           </w:tcPr>
           <w:p/>
         </w:tc>
@@ -370,26 +367,23 @@
       <w:tr>
         <w:tc>
           <w:tcPr>
-            <w:tcW w:w="1037" w:type="dxa"/>
+            <w:tcW w:w="1029" w:type="dxa"/>
           </w:tcPr>
           <w:p>
             <w:r>
-              <w:rPr/>
               <w:t>TOSS-UP</w:t>
             </w:r>
           </w:p>
         </w:tc>
         <w:tc>
           <w:tcPr>
-            <w:tcW w:w="878" w:type="dxa"/>
-          </w:tcPr>
-          <w:p>
-            <w:r/>
-          </w:p>
-        </w:tc>
-        <w:tc>
-          <w:tcPr>
-            <w:tcW w:w="6782" w:type="dxa"/>
+            <w:tcW w:w="847" w:type="dxa"/>
+          </w:tcPr>
+          <w:p/>
+        </w:tc>
+        <w:tc>
+          <w:tcPr>
+            <w:tcW w:w="6139" w:type="dxa"/>
           </w:tcPr>
           <w:p>
             <w:pPr>
@@ -497,7 +491,7 @@
         </w:tc>
         <w:tc>
           <w:tcPr>
-            <w:tcW w:w="835" w:type="dxa"/>
+            <w:tcW w:w="814" w:type="dxa"/>
             <w:shd w:val="clear" w:color="auto" w:fill="FFCC99"/>
           </w:tcPr>
           <w:p>
@@ -508,13 +502,13 @@
         </w:tc>
         <w:tc>
           <w:tcPr>
-            <w:tcW w:w="979" w:type="dxa"/>
+            <w:tcW w:w="949" w:type="dxa"/>
           </w:tcPr>
           <w:p/>
         </w:tc>
         <w:tc>
           <w:tcPr>
-            <w:tcW w:w="979" w:type="dxa"/>
+            <w:tcW w:w="946" w:type="dxa"/>
             <w:shd w:val="clear" w:color="auto" w:fill="E5DFEC"/>
           </w:tcPr>
           <w:p>
@@ -528,45 +522,45 @@
         </w:tc>
         <w:tc>
           <w:tcPr>
-            <w:tcW w:w="979" w:type="dxa"/>
+            <w:tcW w:w="916" w:type="dxa"/>
             <w:shd w:val="clear" w:color="auto" w:fill="DAEEF3"/>
           </w:tcPr>
           <w:p/>
         </w:tc>
         <w:tc>
           <w:tcPr>
-            <w:tcW w:w="979" w:type="dxa"/>
+            <w:tcW w:w="949" w:type="dxa"/>
             <w:shd w:val="clear" w:color="auto" w:fill="DAEEF3"/>
           </w:tcPr>
           <w:p/>
         </w:tc>
         <w:tc>
           <w:tcPr>
-            <w:tcW w:w="1166" w:type="dxa"/>
+            <w:tcW w:w="1125" w:type="dxa"/>
           </w:tcPr>
           <w:p/>
         </w:tc>
         <w:tc>
           <w:tcPr>
-            <w:tcW w:w="922" w:type="dxa"/>
+            <w:tcW w:w="863" w:type="dxa"/>
           </w:tcPr>
           <w:p/>
         </w:tc>
         <w:tc>
           <w:tcPr>
-            <w:tcW w:w="6782" w:type="dxa"/>
+            <w:tcW w:w="6042" w:type="dxa"/>
           </w:tcPr>
           <w:p/>
         </w:tc>
         <w:tc>
           <w:tcPr>
-            <w:tcW w:w="2174" w:type="dxa"/>
+            <w:tcW w:w="2049" w:type="dxa"/>
           </w:tcPr>
           <w:p/>
         </w:tc>
         <w:tc>
           <w:tcPr>
-            <w:tcW w:w="2074" w:type="dxa"/>
+            <w:tcW w:w="1931" w:type="dxa"/>
           </w:tcPr>
           <w:p/>
         </w:tc>
@@ -574,26 +568,23 @@
       <w:tr>
         <w:tc>
           <w:tcPr>
-            <w:tcW w:w="1037" w:type="dxa"/>
+            <w:tcW w:w="1029" w:type="dxa"/>
           </w:tcPr>
           <w:p>
             <w:r>
-              <w:rPr/>
               <w:t>TOSS-UP</w:t>
             </w:r>
           </w:p>
         </w:tc>
         <w:tc>
           <w:tcPr>
-            <w:tcW w:w="878" w:type="dxa"/>
-          </w:tcPr>
-          <w:p>
-            <w:r/>
-          </w:p>
-        </w:tc>
-        <w:tc>
-          <w:tcPr>
-            <w:tcW w:w="6782" w:type="dxa"/>
+            <w:tcW w:w="847" w:type="dxa"/>
+          </w:tcPr>
+          <w:p/>
+        </w:tc>
+        <w:tc>
+          <w:tcPr>
+            <w:tcW w:w="6139" w:type="dxa"/>
           </w:tcPr>
           <w:p>
             <w:pPr>
@@ -701,7 +692,7 @@
         </w:tc>
         <w:tc>
           <w:tcPr>
-            <w:tcW w:w="835" w:type="dxa"/>
+            <w:tcW w:w="814" w:type="dxa"/>
             <w:shd w:val="clear" w:color="auto" w:fill="FFCC99"/>
           </w:tcPr>
           <w:p>
@@ -712,13 +703,13 @@
         </w:tc>
         <w:tc>
           <w:tcPr>
-            <w:tcW w:w="979" w:type="dxa"/>
+            <w:tcW w:w="949" w:type="dxa"/>
           </w:tcPr>
           <w:p/>
         </w:tc>
         <w:tc>
           <w:tcPr>
-            <w:tcW w:w="979" w:type="dxa"/>
+            <w:tcW w:w="946" w:type="dxa"/>
             <w:shd w:val="clear" w:color="auto" w:fill="E5DFEC"/>
           </w:tcPr>
           <w:p>
@@ -729,45 +720,45 @@
         </w:tc>
         <w:tc>
           <w:tcPr>
-            <w:tcW w:w="979" w:type="dxa"/>
+            <w:tcW w:w="916" w:type="dxa"/>
             <w:shd w:val="clear" w:color="auto" w:fill="DAEEF3"/>
           </w:tcPr>
           <w:p/>
         </w:tc>
         <w:tc>
           <w:tcPr>
-            <w:tcW w:w="979" w:type="dxa"/>
+            <w:tcW w:w="949" w:type="dxa"/>
             <w:shd w:val="clear" w:color="auto" w:fill="DAEEF3"/>
           </w:tcPr>
           <w:p/>
         </w:tc>
         <w:tc>
           <w:tcPr>
-            <w:tcW w:w="1166" w:type="dxa"/>
+            <w:tcW w:w="1125" w:type="dxa"/>
           </w:tcPr>
           <w:p/>
         </w:tc>
         <w:tc>
           <w:tcPr>
-            <w:tcW w:w="922" w:type="dxa"/>
+            <w:tcW w:w="863" w:type="dxa"/>
           </w:tcPr>
           <w:p/>
         </w:tc>
         <w:tc>
           <w:tcPr>
-            <w:tcW w:w="6782" w:type="dxa"/>
+            <w:tcW w:w="6042" w:type="dxa"/>
           </w:tcPr>
           <w:p/>
         </w:tc>
         <w:tc>
           <w:tcPr>
-            <w:tcW w:w="2174" w:type="dxa"/>
+            <w:tcW w:w="2049" w:type="dxa"/>
           </w:tcPr>
           <w:p/>
         </w:tc>
         <w:tc>
           <w:tcPr>
-            <w:tcW w:w="2074" w:type="dxa"/>
+            <w:tcW w:w="1931" w:type="dxa"/>
           </w:tcPr>
           <w:p/>
         </w:tc>
@@ -775,26 +766,156 @@
       <w:tr>
         <w:tc>
           <w:tcPr>
-            <w:tcW w:w="1037" w:type="dxa"/>
+            <w:tcW w:w="1029" w:type="dxa"/>
           </w:tcPr>
           <w:p>
             <w:r>
-              <w:rPr/>
               <w:t>TOSS-UP</w:t>
             </w:r>
           </w:p>
         </w:tc>
         <w:tc>
           <w:tcPr>
-            <w:tcW w:w="878" w:type="dxa"/>
+            <w:tcW w:w="847" w:type="dxa"/>
+          </w:tcPr>
+          <w:p/>
+        </w:tc>
+        <w:tc>
+          <w:tcPr>
+            <w:tcW w:w="6139" w:type="dxa"/>
           </w:tcPr>
           <w:p>
-            <w:r/>
+            <w:pPr>
+              <w:pStyle w:val="NormalWeb"/>
+              <w:spacing w:before="0" w:beforeAutospacing="0" w:after="0" w:afterAutospacing="0"/>
+              <w:rPr>
+                <w:sz w:val="22"/>
+                <w:szCs w:val="22"/>
+              </w:rPr>
+            </w:pPr>
+            <w:r>
+              <w:rPr>
+                <w:i/>
+                <w:iCs/>
+                <w:sz w:val="22"/>
+                <w:szCs w:val="22"/>
+              </w:rPr>
+              <w:t>Short Answer</w:t>
+            </w:r>
+            <w:r>
+              <w:rPr>
+                <w:sz w:val="22"/>
+                <w:szCs w:val="22"/>
+              </w:rPr>
+              <w:t xml:space="preserve">    This is a well-formatted question.</w:t>
+            </w:r>
           </w:p>
-        </w:tc>
-        <w:tc>
-          <w:tcPr>
-            <w:tcW w:w="6782" w:type="dxa"/>
+          <w:p/>
+          <w:p>
+            <w:pPr>
+              <w:pStyle w:val="NormalWeb"/>
+              <w:spacing w:before="0" w:beforeAutospacing="0" w:after="0" w:afterAutospacing="0"/>
+              <w:rPr>
+                <w:i/>
+                <w:iCs/>
+                <w:sz w:val="22"/>
+                <w:szCs w:val="22"/>
+              </w:rPr>
+            </w:pPr>
+            <w:r>
+              <w:t>ANSWER: IT SHOULD BE UNCHANGED</w:t>
+            </w:r>
+          </w:p>
+        </w:tc>
+        <w:tc>
+          <w:tcPr>
+            <w:tcW w:w="814" w:type="dxa"/>
+            <w:shd w:val="clear" w:color="auto" w:fill="FFCC99"/>
+          </w:tcPr>
+          <w:p/>
+        </w:tc>
+        <w:tc>
+          <w:tcPr>
+            <w:tcW w:w="949" w:type="dxa"/>
+          </w:tcPr>
+          <w:p/>
+        </w:tc>
+        <w:tc>
+          <w:tcPr>
+            <w:tcW w:w="946" w:type="dxa"/>
+            <w:shd w:val="clear" w:color="auto" w:fill="E5DFEC"/>
+          </w:tcPr>
+          <w:p>
+            <w:r>
+              <w:t>HSR</w:t>
+            </w:r>
+          </w:p>
+        </w:tc>
+        <w:tc>
+          <w:tcPr>
+            <w:tcW w:w="916" w:type="dxa"/>
+            <w:shd w:val="clear" w:color="auto" w:fill="DAEEF3"/>
+          </w:tcPr>
+          <w:p/>
+        </w:tc>
+        <w:tc>
+          <w:tcPr>
+            <w:tcW w:w="949" w:type="dxa"/>
+            <w:shd w:val="clear" w:color="auto" w:fill="DAEEF3"/>
+          </w:tcPr>
+          <w:p/>
+        </w:tc>
+        <w:tc>
+          <w:tcPr>
+            <w:tcW w:w="1125" w:type="dxa"/>
+          </w:tcPr>
+          <w:p/>
+        </w:tc>
+        <w:tc>
+          <w:tcPr>
+            <w:tcW w:w="863" w:type="dxa"/>
+          </w:tcPr>
+          <w:p/>
+        </w:tc>
+        <w:tc>
+          <w:tcPr>
+            <w:tcW w:w="6042" w:type="dxa"/>
+          </w:tcPr>
+          <w:p/>
+        </w:tc>
+        <w:tc>
+          <w:tcPr>
+            <w:tcW w:w="2049" w:type="dxa"/>
+          </w:tcPr>
+          <w:p/>
+        </w:tc>
+        <w:tc>
+          <w:tcPr>
+            <w:tcW w:w="1931" w:type="dxa"/>
+          </w:tcPr>
+          <w:p/>
+        </w:tc>
+      </w:tr>
+      <w:tr>
+        <w:tc>
+          <w:tcPr>
+            <w:tcW w:w="1029" w:type="dxa"/>
+          </w:tcPr>
+          <w:p>
+            <w:r>
+              <w:t>TOSS-UP</w:t>
+            </w:r>
+          </w:p>
+        </w:tc>
+        <w:tc>
+          <w:tcPr>
+            <w:tcW w:w="847" w:type="dxa"/>
+          </w:tcPr>
+          <w:p/>
+        </w:tc>
+        <w:tc>
+          <w:tcPr>
+            <w:tcW w:w="6139" w:type="dxa"/>
           </w:tcPr>
           <w:p>
             <w:pPr>
@@ -825,14 +946,13 @@
           <w:p/>
           <w:p>
             <w:r>
-              <w:rPr/>
               <w:t>ANSWER: IT SHOULD BE UNCHANGED</w:t>
             </w:r>
           </w:p>
         </w:tc>
         <w:tc>
           <w:tcPr>
-            <w:tcW w:w="835" w:type="dxa"/>
+            <w:tcW w:w="814" w:type="dxa"/>
             <w:shd w:val="clear" w:color="auto" w:fill="FFCC99"/>
           </w:tcPr>
           <w:p>
@@ -843,13 +963,13 @@
         </w:tc>
         <w:tc>
           <w:tcPr>
-            <w:tcW w:w="979" w:type="dxa"/>
+            <w:tcW w:w="949" w:type="dxa"/>
           </w:tcPr>
           <w:p/>
         </w:tc>
         <w:tc>
           <w:tcPr>
-            <w:tcW w:w="979" w:type="dxa"/>
+            <w:tcW w:w="946" w:type="dxa"/>
             <w:shd w:val="clear" w:color="auto" w:fill="E5DFEC"/>
           </w:tcPr>
           <w:p>
@@ -860,45 +980,45 @@
         </w:tc>
         <w:tc>
           <w:tcPr>
-            <w:tcW w:w="979" w:type="dxa"/>
+            <w:tcW w:w="916" w:type="dxa"/>
             <w:shd w:val="clear" w:color="auto" w:fill="DAEEF3"/>
           </w:tcPr>
           <w:p/>
         </w:tc>
         <w:tc>
           <w:tcPr>
-            <w:tcW w:w="979" w:type="dxa"/>
+            <w:tcW w:w="949" w:type="dxa"/>
             <w:shd w:val="clear" w:color="auto" w:fill="DAEEF3"/>
           </w:tcPr>
           <w:p/>
         </w:tc>
         <w:tc>
           <w:tcPr>
-            <w:tcW w:w="1166" w:type="dxa"/>
+            <w:tcW w:w="1125" w:type="dxa"/>
           </w:tcPr>
           <w:p/>
         </w:tc>
         <w:tc>
           <w:tcPr>
-            <w:tcW w:w="922" w:type="dxa"/>
+            <w:tcW w:w="863" w:type="dxa"/>
           </w:tcPr>
           <w:p/>
         </w:tc>
         <w:tc>
           <w:tcPr>
-            <w:tcW w:w="6782" w:type="dxa"/>
+            <w:tcW w:w="6042" w:type="dxa"/>
           </w:tcPr>
           <w:p/>
         </w:tc>
         <w:tc>
           <w:tcPr>
-            <w:tcW w:w="2174" w:type="dxa"/>
+            <w:tcW w:w="2049" w:type="dxa"/>
           </w:tcPr>
           <w:p/>
         </w:tc>
         <w:tc>
           <w:tcPr>
-            <w:tcW w:w="2074" w:type="dxa"/>
+            <w:tcW w:w="1931" w:type="dxa"/>
           </w:tcPr>
           <w:p>
             <w:r>
@@ -910,26 +1030,23 @@
       <w:tr>
         <w:tc>
           <w:tcPr>
-            <w:tcW w:w="1037" w:type="dxa"/>
+            <w:tcW w:w="1029" w:type="dxa"/>
           </w:tcPr>
           <w:p>
             <w:r>
-              <w:rPr/>
               <w:t>TOSS-UP</w:t>
             </w:r>
           </w:p>
         </w:tc>
         <w:tc>
           <w:tcPr>
-            <w:tcW w:w="878" w:type="dxa"/>
-          </w:tcPr>
-          <w:p>
-            <w:r/>
-          </w:p>
-        </w:tc>
-        <w:tc>
-          <w:tcPr>
-            <w:tcW w:w="6782" w:type="dxa"/>
+            <w:tcW w:w="847" w:type="dxa"/>
+          </w:tcPr>
+          <w:p/>
+        </w:tc>
+        <w:tc>
+          <w:tcPr>
+            <w:tcW w:w="6139" w:type="dxa"/>
           </w:tcPr>
           <w:p>
             <w:pPr>
@@ -960,14 +1077,13 @@
           <w:p/>
           <w:p>
             <w:r>
-              <w:rPr/>
               <w:t>ANSWER: IT SHOULD BE UNCHANGED</w:t>
             </w:r>
           </w:p>
         </w:tc>
         <w:tc>
           <w:tcPr>
-            <w:tcW w:w="835" w:type="dxa"/>
+            <w:tcW w:w="814" w:type="dxa"/>
             <w:shd w:val="clear" w:color="auto" w:fill="FFCC99"/>
           </w:tcPr>
           <w:p>
@@ -978,13 +1094,13 @@
         </w:tc>
         <w:tc>
           <w:tcPr>
-            <w:tcW w:w="979" w:type="dxa"/>
+            <w:tcW w:w="949" w:type="dxa"/>
           </w:tcPr>
           <w:p/>
         </w:tc>
         <w:tc>
           <w:tcPr>
-            <w:tcW w:w="979" w:type="dxa"/>
+            <w:tcW w:w="946" w:type="dxa"/>
             <w:shd w:val="clear" w:color="auto" w:fill="E5DFEC"/>
           </w:tcPr>
           <w:p>
@@ -995,45 +1111,45 @@
         </w:tc>
         <w:tc>
           <w:tcPr>
-            <w:tcW w:w="979" w:type="dxa"/>
+            <w:tcW w:w="916" w:type="dxa"/>
             <w:shd w:val="clear" w:color="auto" w:fill="DAEEF3"/>
           </w:tcPr>
           <w:p/>
         </w:tc>
         <w:tc>
           <w:tcPr>
-            <w:tcW w:w="979" w:type="dxa"/>
+            <w:tcW w:w="949" w:type="dxa"/>
             <w:shd w:val="clear" w:color="auto" w:fill="DAEEF3"/>
           </w:tcPr>
           <w:p/>
         </w:tc>
         <w:tc>
           <w:tcPr>
-            <w:tcW w:w="1166" w:type="dxa"/>
+            <w:tcW w:w="1125" w:type="dxa"/>
           </w:tcPr>
           <w:p/>
         </w:tc>
         <w:tc>
           <w:tcPr>
-            <w:tcW w:w="922" w:type="dxa"/>
+            <w:tcW w:w="863" w:type="dxa"/>
           </w:tcPr>
           <w:p/>
         </w:tc>
         <w:tc>
           <w:tcPr>
-            <w:tcW w:w="6782" w:type="dxa"/>
+            <w:tcW w:w="6042" w:type="dxa"/>
           </w:tcPr>
           <w:p/>
         </w:tc>
         <w:tc>
           <w:tcPr>
-            <w:tcW w:w="2174" w:type="dxa"/>
+            <w:tcW w:w="2049" w:type="dxa"/>
           </w:tcPr>
           <w:p/>
         </w:tc>
         <w:tc>
           <w:tcPr>
-            <w:tcW w:w="2074" w:type="dxa"/>
+            <w:tcW w:w="1931" w:type="dxa"/>
           </w:tcPr>
           <w:p>
             <w:r>
@@ -1045,26 +1161,23 @@
       <w:tr>
         <w:tc>
           <w:tcPr>
-            <w:tcW w:w="1037" w:type="dxa"/>
+            <w:tcW w:w="1029" w:type="dxa"/>
           </w:tcPr>
           <w:p>
             <w:r>
-              <w:rPr/>
               <w:t>BONUS</w:t>
             </w:r>
           </w:p>
         </w:tc>
         <w:tc>
           <w:tcPr>
-            <w:tcW w:w="878" w:type="dxa"/>
-          </w:tcPr>
-          <w:p>
-            <w:r/>
-          </w:p>
-        </w:tc>
-        <w:tc>
-          <w:tcPr>
-            <w:tcW w:w="6782" w:type="dxa"/>
+            <w:tcW w:w="847" w:type="dxa"/>
+          </w:tcPr>
+          <w:p/>
+        </w:tc>
+        <w:tc>
+          <w:tcPr>
+            <w:tcW w:w="6139" w:type="dxa"/>
           </w:tcPr>
           <w:p>
             <w:pPr>
@@ -1095,14 +1208,13 @@
           <w:p/>
           <w:p>
             <w:r>
-              <w:rPr/>
               <w:t>ANSWER: IT SHOULD BE UNCHANGED</w:t>
             </w:r>
           </w:p>
         </w:tc>
         <w:tc>
           <w:tcPr>
-            <w:tcW w:w="835" w:type="dxa"/>
+            <w:tcW w:w="814" w:type="dxa"/>
             <w:shd w:val="clear" w:color="auto" w:fill="FFCC99"/>
           </w:tcPr>
           <w:p>
@@ -1113,65 +1225,62 @@
         </w:tc>
         <w:tc>
           <w:tcPr>
-            <w:tcW w:w="979" w:type="dxa"/>
+            <w:tcW w:w="949" w:type="dxa"/>
           </w:tcPr>
           <w:p/>
         </w:tc>
         <w:tc>
           <w:tcPr>
-            <w:tcW w:w="979" w:type="dxa"/>
+            <w:tcW w:w="946" w:type="dxa"/>
             <w:shd w:val="clear" w:color="auto" w:fill="E5DFEC"/>
           </w:tcPr>
           <w:p>
             <w:r>
-              <w:t>HSR</w:t>
-            </w:r>
-            <w:r>
-              <w:t>-A</w:t>
+              <w:t>HSR-A</w:t>
             </w:r>
           </w:p>
         </w:tc>
         <w:tc>
           <w:tcPr>
-            <w:tcW w:w="979" w:type="dxa"/>
+            <w:tcW w:w="916" w:type="dxa"/>
             <w:shd w:val="clear" w:color="auto" w:fill="DAEEF3"/>
           </w:tcPr>
           <w:p/>
         </w:tc>
         <w:tc>
           <w:tcPr>
-            <w:tcW w:w="979" w:type="dxa"/>
+            <w:tcW w:w="949" w:type="dxa"/>
             <w:shd w:val="clear" w:color="auto" w:fill="DAEEF3"/>
           </w:tcPr>
           <w:p/>
         </w:tc>
         <w:tc>
           <w:tcPr>
-            <w:tcW w:w="1166" w:type="dxa"/>
+            <w:tcW w:w="1125" w:type="dxa"/>
           </w:tcPr>
           <w:p/>
         </w:tc>
         <w:tc>
           <w:tcPr>
-            <w:tcW w:w="922" w:type="dxa"/>
+            <w:tcW w:w="863" w:type="dxa"/>
           </w:tcPr>
           <w:p/>
         </w:tc>
         <w:tc>
           <w:tcPr>
-            <w:tcW w:w="6782" w:type="dxa"/>
+            <w:tcW w:w="6042" w:type="dxa"/>
           </w:tcPr>
           <w:p/>
         </w:tc>
         <w:tc>
           <w:tcPr>
-            <w:tcW w:w="2174" w:type="dxa"/>
+            <w:tcW w:w="2049" w:type="dxa"/>
           </w:tcPr>
           <w:p/>
         </w:tc>
         <w:tc>
           <w:tcPr>
-            <w:tcW w:w="2074" w:type="dxa"/>
+            <w:tcW w:w="1931" w:type="dxa"/>
           </w:tcPr>
           <w:p>
             <w:r>
@@ -1183,26 +1292,23 @@
       <w:tr>
         <w:tc>
           <w:tcPr>
-            <w:tcW w:w="1037" w:type="dxa"/>
+            <w:tcW w:w="1029" w:type="dxa"/>
           </w:tcPr>
           <w:p>
             <w:r>
-              <w:rPr/>
               <w:t>BONUS</w:t>
             </w:r>
           </w:p>
         </w:tc>
         <w:tc>
           <w:tcPr>
-            <w:tcW w:w="878" w:type="dxa"/>
-          </w:tcPr>
-          <w:p>
-            <w:r/>
-          </w:p>
-        </w:tc>
-        <w:tc>
-          <w:tcPr>
-            <w:tcW w:w="6782" w:type="dxa"/>
+            <w:tcW w:w="847" w:type="dxa"/>
+          </w:tcPr>
+          <w:p/>
+        </w:tc>
+        <w:tc>
+          <w:tcPr>
+            <w:tcW w:w="6139" w:type="dxa"/>
           </w:tcPr>
           <w:p>
             <w:pPr>
@@ -1233,14 +1339,13 @@
           <w:p/>
           <w:p>
             <w:r>
-              <w:rPr/>
               <w:t>ANSWER: IT SHOULD BE UNCHANGED</w:t>
             </w:r>
           </w:p>
         </w:tc>
         <w:tc>
           <w:tcPr>
-            <w:tcW w:w="835" w:type="dxa"/>
+            <w:tcW w:w="814" w:type="dxa"/>
             <w:shd w:val="clear" w:color="auto" w:fill="FFCC99"/>
           </w:tcPr>
           <w:p>
@@ -1251,65 +1356,66 @@
         </w:tc>
         <w:tc>
           <w:tcPr>
-            <w:tcW w:w="979" w:type="dxa"/>
+            <w:tcW w:w="949" w:type="dxa"/>
           </w:tcPr>
           <w:p/>
         </w:tc>
         <w:tc>
           <w:tcPr>
-            <w:tcW w:w="979" w:type="dxa"/>
+            <w:tcW w:w="946" w:type="dxa"/>
             <w:shd w:val="clear" w:color="auto" w:fill="E5DFEC"/>
           </w:tcPr>
           <w:p>
             <w:r>
-              <w:t>HSR</w:t>
-            </w:r>
-            <w:r>
-              <w:t>-B</w:t>
+              <w:t>HSR-B</w:t>
             </w:r>
           </w:p>
         </w:tc>
         <w:tc>
           <w:tcPr>
-            <w:tcW w:w="979" w:type="dxa"/>
+            <w:tcW w:w="916" w:type="dxa"/>
             <w:shd w:val="clear" w:color="auto" w:fill="DAEEF3"/>
           </w:tcPr>
           <w:p/>
         </w:tc>
         <w:tc>
           <w:tcPr>
-            <w:tcW w:w="979" w:type="dxa"/>
+            <w:tcW w:w="949" w:type="dxa"/>
             <w:shd w:val="clear" w:color="auto" w:fill="DAEEF3"/>
           </w:tcPr>
           <w:p/>
         </w:tc>
         <w:tc>
           <w:tcPr>
-            <w:tcW w:w="1166" w:type="dxa"/>
+            <w:tcW w:w="1125" w:type="dxa"/>
+          </w:tcPr>
+          <w:p>
+            <w:r>
+              <w:t>Walfred</w:t>
+            </w:r>
+          </w:p>
+        </w:tc>
+        <w:tc>
+          <w:tcPr>
+            <w:tcW w:w="863" w:type="dxa"/>
           </w:tcPr>
           <w:p/>
         </w:tc>
         <w:tc>
           <w:tcPr>
-            <w:tcW w:w="922" w:type="dxa"/>
+            <w:tcW w:w="6042" w:type="dxa"/>
           </w:tcPr>
           <w:p/>
         </w:tc>
         <w:tc>
           <w:tcPr>
-            <w:tcW w:w="6782" w:type="dxa"/>
+            <w:tcW w:w="2049" w:type="dxa"/>
           </w:tcPr>
           <w:p/>
         </w:tc>
         <w:tc>
           <w:tcPr>
-            <w:tcW w:w="2174" w:type="dxa"/>
-          </w:tcPr>
-          <w:p/>
-        </w:tc>
-        <w:tc>
-          <w:tcPr>
-            <w:tcW w:w="2074" w:type="dxa"/>
+            <w:tcW w:w="1931" w:type="dxa"/>
           </w:tcPr>
           <w:p>
             <w:r>
@@ -1321,26 +1427,23 @@
       <w:tr>
         <w:tc>
           <w:tcPr>
-            <w:tcW w:w="1037" w:type="dxa"/>
+            <w:tcW w:w="1029" w:type="dxa"/>
           </w:tcPr>
           <w:p>
             <w:r>
-              <w:rPr/>
               <w:t>BONUS</w:t>
             </w:r>
           </w:p>
         </w:tc>
         <w:tc>
           <w:tcPr>
-            <w:tcW w:w="878" w:type="dxa"/>
-          </w:tcPr>
-          <w:p>
-            <w:r/>
-          </w:p>
-        </w:tc>
-        <w:tc>
-          <w:tcPr>
-            <w:tcW w:w="6782" w:type="dxa"/>
+            <w:tcW w:w="847" w:type="dxa"/>
+          </w:tcPr>
+          <w:p/>
+        </w:tc>
+        <w:tc>
+          <w:tcPr>
+            <w:tcW w:w="6139" w:type="dxa"/>
           </w:tcPr>
           <w:p>
             <w:pPr>
@@ -1371,14 +1474,13 @@
           <w:p/>
           <w:p>
             <w:r>
-              <w:rPr/>
               <w:t>ANSWER: IT SHOULD BE UNCHANGED</w:t>
             </w:r>
           </w:p>
         </w:tc>
         <w:tc>
           <w:tcPr>
-            <w:tcW w:w="835" w:type="dxa"/>
+            <w:tcW w:w="814" w:type="dxa"/>
             <w:shd w:val="clear" w:color="auto" w:fill="FFCC99"/>
           </w:tcPr>
           <w:p>
@@ -1389,13 +1491,13 @@
         </w:tc>
         <w:tc>
           <w:tcPr>
-            <w:tcW w:w="979" w:type="dxa"/>
+            <w:tcW w:w="949" w:type="dxa"/>
           </w:tcPr>
           <w:p/>
         </w:tc>
         <w:tc>
           <w:tcPr>
-            <w:tcW w:w="979" w:type="dxa"/>
+            <w:tcW w:w="946" w:type="dxa"/>
             <w:shd w:val="clear" w:color="auto" w:fill="E5DFEC"/>
           </w:tcPr>
           <w:p>
@@ -1406,45 +1508,49 @@
         </w:tc>
         <w:tc>
           <w:tcPr>
-            <w:tcW w:w="979" w:type="dxa"/>
+            <w:tcW w:w="916" w:type="dxa"/>
             <w:shd w:val="clear" w:color="auto" w:fill="DAEEF3"/>
           </w:tcPr>
           <w:p/>
         </w:tc>
         <w:tc>
           <w:tcPr>
-            <w:tcW w:w="979" w:type="dxa"/>
+            <w:tcW w:w="949" w:type="dxa"/>
             <w:shd w:val="clear" w:color="auto" w:fill="DAEEF3"/>
           </w:tcPr>
           <w:p/>
         </w:tc>
         <w:tc>
           <w:tcPr>
-            <w:tcW w:w="1166" w:type="dxa"/>
+            <w:tcW w:w="1125" w:type="dxa"/>
+          </w:tcPr>
+          <w:p>
+            <w:r>
+              <w:t>Chen, Andrew</w:t>
+            </w:r>
+          </w:p>
+        </w:tc>
+        <w:tc>
+          <w:tcPr>
+            <w:tcW w:w="863" w:type="dxa"/>
           </w:tcPr>
           <w:p/>
         </w:tc>
         <w:tc>
           <w:tcPr>
-            <w:tcW w:w="922" w:type="dxa"/>
+            <w:tcW w:w="6042" w:type="dxa"/>
           </w:tcPr>
           <w:p/>
         </w:tc>
         <w:tc>
           <w:tcPr>
-            <w:tcW w:w="6782" w:type="dxa"/>
+            <w:tcW w:w="2049" w:type="dxa"/>
           </w:tcPr>
           <w:p/>
         </w:tc>
         <w:tc>
           <w:tcPr>
-            <w:tcW w:w="2174" w:type="dxa"/>
-          </w:tcPr>
-          <w:p/>
-        </w:tc>
-        <w:tc>
-          <w:tcPr>
-            <w:tcW w:w="2074" w:type="dxa"/>
+            <w:tcW w:w="1931" w:type="dxa"/>
           </w:tcPr>
           <w:p/>
         </w:tc>
@@ -1452,26 +1558,23 @@
       <w:tr>
         <w:tc>
           <w:tcPr>
-            <w:tcW w:w="1037" w:type="dxa"/>
+            <w:tcW w:w="1029" w:type="dxa"/>
           </w:tcPr>
           <w:p>
             <w:r>
-              <w:rPr/>
               <w:t>BONUS</w:t>
             </w:r>
           </w:p>
         </w:tc>
         <w:tc>
           <w:tcPr>
-            <w:tcW w:w="878" w:type="dxa"/>
-          </w:tcPr>
-          <w:p>
-            <w:r/>
-          </w:p>
-        </w:tc>
-        <w:tc>
-          <w:tcPr>
-            <w:tcW w:w="6782" w:type="dxa"/>
+            <w:tcW w:w="847" w:type="dxa"/>
+          </w:tcPr>
+          <w:p/>
+        </w:tc>
+        <w:tc>
+          <w:tcPr>
+            <w:tcW w:w="6139" w:type="dxa"/>
           </w:tcPr>
           <w:p>
             <w:pPr>
@@ -1502,14 +1605,13 @@
           <w:p/>
           <w:p>
             <w:r>
-              <w:rPr/>
               <w:t>ANSWER: IT SHOULD BE UNCHANGED</w:t>
             </w:r>
           </w:p>
         </w:tc>
         <w:tc>
           <w:tcPr>
-            <w:tcW w:w="835" w:type="dxa"/>
+            <w:tcW w:w="814" w:type="dxa"/>
             <w:shd w:val="clear" w:color="auto" w:fill="FFCC99"/>
           </w:tcPr>
           <w:p>
@@ -1520,13 +1622,13 @@
         </w:tc>
         <w:tc>
           <w:tcPr>
-            <w:tcW w:w="979" w:type="dxa"/>
+            <w:tcW w:w="949" w:type="dxa"/>
           </w:tcPr>
           <w:p/>
         </w:tc>
         <w:tc>
           <w:tcPr>
-            <w:tcW w:w="979" w:type="dxa"/>
+            <w:tcW w:w="946" w:type="dxa"/>
             <w:shd w:val="clear" w:color="auto" w:fill="E5DFEC"/>
           </w:tcPr>
           <w:p>
@@ -1537,45 +1639,45 @@
         </w:tc>
         <w:tc>
           <w:tcPr>
-            <w:tcW w:w="979" w:type="dxa"/>
+            <w:tcW w:w="916" w:type="dxa"/>
             <w:shd w:val="clear" w:color="auto" w:fill="DAEEF3"/>
           </w:tcPr>
           <w:p/>
         </w:tc>
         <w:tc>
           <w:tcPr>
-            <w:tcW w:w="979" w:type="dxa"/>
+            <w:tcW w:w="949" w:type="dxa"/>
             <w:shd w:val="clear" w:color="auto" w:fill="DAEEF3"/>
           </w:tcPr>
           <w:p/>
         </w:tc>
         <w:tc>
           <w:tcPr>
-            <w:tcW w:w="1166" w:type="dxa"/>
+            <w:tcW w:w="1125" w:type="dxa"/>
           </w:tcPr>
           <w:p/>
         </w:tc>
         <w:tc>
           <w:tcPr>
-            <w:tcW w:w="922" w:type="dxa"/>
+            <w:tcW w:w="863" w:type="dxa"/>
           </w:tcPr>
           <w:p/>
         </w:tc>
         <w:tc>
           <w:tcPr>
-            <w:tcW w:w="6782" w:type="dxa"/>
+            <w:tcW w:w="6042" w:type="dxa"/>
           </w:tcPr>
           <w:p/>
         </w:tc>
         <w:tc>
           <w:tcPr>
-            <w:tcW w:w="2174" w:type="dxa"/>
+            <w:tcW w:w="2049" w:type="dxa"/>
           </w:tcPr>
           <w:p/>
         </w:tc>
         <w:tc>
           <w:tcPr>
-            <w:tcW w:w="2074" w:type="dxa"/>
+            <w:tcW w:w="1931" w:type="dxa"/>
           </w:tcPr>
           <w:p/>
         </w:tc>
@@ -1583,26 +1685,23 @@
       <w:tr>
         <w:tc>
           <w:tcPr>
-            <w:tcW w:w="1037" w:type="dxa"/>
+            <w:tcW w:w="1029" w:type="dxa"/>
           </w:tcPr>
           <w:p>
             <w:r>
-              <w:rPr/>
               <w:t>BONUS</w:t>
             </w:r>
           </w:p>
         </w:tc>
         <w:tc>
           <w:tcPr>
-            <w:tcW w:w="878" w:type="dxa"/>
-          </w:tcPr>
-          <w:p>
-            <w:r/>
-          </w:p>
-        </w:tc>
-        <w:tc>
-          <w:tcPr>
-            <w:tcW w:w="6782" w:type="dxa"/>
+            <w:tcW w:w="847" w:type="dxa"/>
+          </w:tcPr>
+          <w:p/>
+        </w:tc>
+        <w:tc>
+          <w:tcPr>
+            <w:tcW w:w="6139" w:type="dxa"/>
           </w:tcPr>
           <w:p>
             <w:pPr>
@@ -1720,7 +1819,7 @@
         </w:tc>
         <w:tc>
           <w:tcPr>
-            <w:tcW w:w="835" w:type="dxa"/>
+            <w:tcW w:w="814" w:type="dxa"/>
             <w:shd w:val="clear" w:color="auto" w:fill="FFCC99"/>
           </w:tcPr>
           <w:p>
@@ -1731,13 +1830,13 @@
         </w:tc>
         <w:tc>
           <w:tcPr>
-            <w:tcW w:w="979" w:type="dxa"/>
+            <w:tcW w:w="949" w:type="dxa"/>
           </w:tcPr>
           <w:p/>
         </w:tc>
         <w:tc>
           <w:tcPr>
-            <w:tcW w:w="979" w:type="dxa"/>
+            <w:tcW w:w="946" w:type="dxa"/>
             <w:shd w:val="clear" w:color="auto" w:fill="E5DFEC"/>
           </w:tcPr>
           <w:p>
@@ -1748,45 +1847,182 @@
         </w:tc>
         <w:tc>
           <w:tcPr>
-            <w:tcW w:w="979" w:type="dxa"/>
+            <w:tcW w:w="916" w:type="dxa"/>
             <w:shd w:val="clear" w:color="auto" w:fill="DAEEF3"/>
           </w:tcPr>
           <w:p/>
         </w:tc>
         <w:tc>
           <w:tcPr>
-            <w:tcW w:w="979" w:type="dxa"/>
+            <w:tcW w:w="949" w:type="dxa"/>
             <w:shd w:val="clear" w:color="auto" w:fill="DAEEF3"/>
           </w:tcPr>
           <w:p/>
         </w:tc>
         <w:tc>
           <w:tcPr>
-            <w:tcW w:w="1166" w:type="dxa"/>
+            <w:tcW w:w="1125" w:type="dxa"/>
+          </w:tcPr>
+          <w:p>
+            <w:r>
+              <w:t>Kulkarni, Rishi</w:t>
+            </w:r>
+          </w:p>
+        </w:tc>
+        <w:tc>
+          <w:tcPr>
+            <w:tcW w:w="863" w:type="dxa"/>
           </w:tcPr>
           <w:p/>
         </w:tc>
         <w:tc>
           <w:tcPr>
-            <w:tcW w:w="922" w:type="dxa"/>
+            <w:tcW w:w="6042" w:type="dxa"/>
           </w:tcPr>
           <w:p/>
         </w:tc>
         <w:tc>
           <w:tcPr>
-            <w:tcW w:w="6782" w:type="dxa"/>
+            <w:tcW w:w="2049" w:type="dxa"/>
           </w:tcPr>
           <w:p/>
         </w:tc>
         <w:tc>
           <w:tcPr>
-            <w:tcW w:w="2174" w:type="dxa"/>
+            <w:tcW w:w="1931" w:type="dxa"/>
           </w:tcPr>
           <w:p/>
         </w:tc>
-        <w:tc>
-          <w:tcPr>
-            <w:tcW w:w="2074" w:type="dxa"/>
+      </w:tr>
+      <w:tr>
+        <w:tc>
+          <w:tcPr>
+            <w:tcW w:w="1029" w:type="dxa"/>
+          </w:tcPr>
+          <w:p>
+            <w:r>
+              <w:t>BONUS</w:t>
+            </w:r>
+          </w:p>
+        </w:tc>
+        <w:tc>
+          <w:tcPr>
+            <w:tcW w:w="847" w:type="dxa"/>
+          </w:tcPr>
+          <w:p/>
+        </w:tc>
+        <w:tc>
+          <w:tcPr>
+            <w:tcW w:w="6139" w:type="dxa"/>
+          </w:tcPr>
+          <w:p>
+            <w:pPr>
+              <w:pStyle w:val="NormalWeb"/>
+              <w:spacing w:before="0" w:beforeAutospacing="0" w:after="0" w:afterAutospacing="0"/>
+              <w:rPr>
+                <w:sz w:val="22"/>
+                <w:szCs w:val="22"/>
+              </w:rPr>
+            </w:pPr>
+            <w:r>
+              <w:rPr>
+                <w:i/>
+                <w:iCs/>
+                <w:sz w:val="22"/>
+                <w:szCs w:val="22"/>
+              </w:rPr>
+              <w:t>Short Answer</w:t>
+            </w:r>
+            <w:r>
+              <w:rPr>
+                <w:sz w:val="22"/>
+                <w:szCs w:val="22"/>
+              </w:rPr>
+              <w:t xml:space="preserve">    This is a well-formatted question.</w:t>
+            </w:r>
+          </w:p>
+          <w:p/>
+          <w:p>
+            <w:pPr>
+              <w:pStyle w:val="NormalWeb"/>
+              <w:spacing w:before="0" w:beforeAutospacing="0" w:after="0" w:afterAutospacing="0"/>
+              <w:rPr>
+                <w:i/>
+                <w:iCs/>
+                <w:sz w:val="22"/>
+                <w:szCs w:val="22"/>
+              </w:rPr>
+            </w:pPr>
+            <w:r>
+              <w:t>ANSWER: IT SHOULD BE UNCHANGED</w:t>
+            </w:r>
+          </w:p>
+        </w:tc>
+        <w:tc>
+          <w:tcPr>
+            <w:tcW w:w="814" w:type="dxa"/>
+            <w:shd w:val="clear" w:color="auto" w:fill="FFCC99"/>
+          </w:tcPr>
+          <w:p/>
+        </w:tc>
+        <w:tc>
+          <w:tcPr>
+            <w:tcW w:w="949" w:type="dxa"/>
+          </w:tcPr>
+          <w:p/>
+        </w:tc>
+        <w:tc>
+          <w:tcPr>
+            <w:tcW w:w="946" w:type="dxa"/>
+            <w:shd w:val="clear" w:color="auto" w:fill="E5DFEC"/>
+          </w:tcPr>
+          <w:p>
+            <w:r>
+              <w:t>HSR</w:t>
+            </w:r>
+          </w:p>
+        </w:tc>
+        <w:tc>
+          <w:tcPr>
+            <w:tcW w:w="916" w:type="dxa"/>
+            <w:shd w:val="clear" w:color="auto" w:fill="DAEEF3"/>
+          </w:tcPr>
+          <w:p/>
+        </w:tc>
+        <w:tc>
+          <w:tcPr>
+            <w:tcW w:w="949" w:type="dxa"/>
+            <w:shd w:val="clear" w:color="auto" w:fill="DAEEF3"/>
+          </w:tcPr>
+          <w:p/>
+        </w:tc>
+        <w:tc>
+          <w:tcPr>
+            <w:tcW w:w="1125" w:type="dxa"/>
+          </w:tcPr>
+          <w:p/>
+        </w:tc>
+        <w:tc>
+          <w:tcPr>
+            <w:tcW w:w="863" w:type="dxa"/>
+          </w:tcPr>
+          <w:p/>
+        </w:tc>
+        <w:tc>
+          <w:tcPr>
+            <w:tcW w:w="6042" w:type="dxa"/>
+          </w:tcPr>
+          <w:p/>
+        </w:tc>
+        <w:tc>
+          <w:tcPr>
+            <w:tcW w:w="2049" w:type="dxa"/>
+          </w:tcPr>
+          <w:p/>
+        </w:tc>
+        <w:tc>
+          <w:tcPr>
+            <w:tcW w:w="1931" w:type="dxa"/>
           </w:tcPr>
           <w:p/>
         </w:tc>

</xml_diff>

<commit_message>
When using `nsb assign` on an already-assigned file, confirming that you want to overwrite the assignment should clear the old assignment Fixes #26
</commit_message>
<xml_diff>
--- a/tests/test_data/test_assign_questions.docx
+++ b/tests/test_data/test_assign_questions.docx
@@ -10,24 +10,24 @@
         <w:tblLook w:val="04A0" w:firstRow="1" w:lastRow="0" w:firstColumn="1" w:lastColumn="0" w:noHBand="0" w:noVBand="1"/>
       </w:tblPr>
       <w:tblGrid>
-        <w:gridCol w:w="1029"/>
-        <w:gridCol w:w="847"/>
-        <w:gridCol w:w="6139"/>
-        <w:gridCol w:w="814"/>
-        <w:gridCol w:w="949"/>
-        <w:gridCol w:w="946"/>
-        <w:gridCol w:w="916"/>
-        <w:gridCol w:w="949"/>
-        <w:gridCol w:w="1125"/>
-        <w:gridCol w:w="863"/>
-        <w:gridCol w:w="6042"/>
-        <w:gridCol w:w="2049"/>
-        <w:gridCol w:w="1931"/>
+        <w:gridCol w:w="1020"/>
+        <w:gridCol w:w="815"/>
+        <w:gridCol w:w="5521"/>
+        <w:gridCol w:w="794"/>
+        <w:gridCol w:w="920"/>
+        <w:gridCol w:w="914"/>
+        <w:gridCol w:w="854"/>
+        <w:gridCol w:w="920"/>
+        <w:gridCol w:w="1115"/>
+        <w:gridCol w:w="805"/>
+        <w:gridCol w:w="5310"/>
+        <w:gridCol w:w="1926"/>
+        <w:gridCol w:w="1790"/>
       </w:tblGrid>
       <w:tr>
         <w:tc>
           <w:tcPr>
-            <w:tcW w:w="1029" w:type="dxa"/>
+            <w:tcW w:w="1020" w:type="dxa"/>
           </w:tcPr>
           <w:p>
             <w:r>
@@ -37,7 +37,7 @@
         </w:tc>
         <w:tc>
           <w:tcPr>
-            <w:tcW w:w="847" w:type="dxa"/>
+            <w:tcW w:w="815" w:type="dxa"/>
           </w:tcPr>
           <w:p>
             <w:r>
@@ -47,7 +47,7 @@
         </w:tc>
         <w:tc>
           <w:tcPr>
-            <w:tcW w:w="6139" w:type="dxa"/>
+            <w:tcW w:w="5521" w:type="dxa"/>
           </w:tcPr>
           <w:p>
             <w:r>
@@ -60,7 +60,7 @@
         </w:tc>
         <w:tc>
           <w:tcPr>
-            <w:tcW w:w="814" w:type="dxa"/>
+            <w:tcW w:w="794" w:type="dxa"/>
             <w:shd w:val="clear" w:color="auto" w:fill="FFCC99"/>
           </w:tcPr>
           <w:p>
@@ -71,7 +71,7 @@
         </w:tc>
         <w:tc>
           <w:tcPr>
-            <w:tcW w:w="949" w:type="dxa"/>
+            <w:tcW w:w="920" w:type="dxa"/>
           </w:tcPr>
           <w:p>
             <w:r>
@@ -81,7 +81,7 @@
         </w:tc>
         <w:tc>
           <w:tcPr>
-            <w:tcW w:w="946" w:type="dxa"/>
+            <w:tcW w:w="914" w:type="dxa"/>
             <w:shd w:val="clear" w:color="auto" w:fill="E5DFEC"/>
           </w:tcPr>
           <w:p>
@@ -92,7 +92,7 @@
         </w:tc>
         <w:tc>
           <w:tcPr>
-            <w:tcW w:w="916" w:type="dxa"/>
+            <w:tcW w:w="854" w:type="dxa"/>
             <w:shd w:val="clear" w:color="auto" w:fill="DAEEF3"/>
           </w:tcPr>
           <w:p>
@@ -103,7 +103,7 @@
         </w:tc>
         <w:tc>
           <w:tcPr>
-            <w:tcW w:w="949" w:type="dxa"/>
+            <w:tcW w:w="920" w:type="dxa"/>
             <w:shd w:val="clear" w:color="auto" w:fill="DAEEF3"/>
           </w:tcPr>
           <w:p>
@@ -114,7 +114,7 @@
         </w:tc>
         <w:tc>
           <w:tcPr>
-            <w:tcW w:w="1125" w:type="dxa"/>
+            <w:tcW w:w="1115" w:type="dxa"/>
           </w:tcPr>
           <w:p>
             <w:r>
@@ -124,7 +124,7 @@
         </w:tc>
         <w:tc>
           <w:tcPr>
-            <w:tcW w:w="863" w:type="dxa"/>
+            <w:tcW w:w="805" w:type="dxa"/>
           </w:tcPr>
           <w:p>
             <w:r>
@@ -134,7 +134,7 @@
         </w:tc>
         <w:tc>
           <w:tcPr>
-            <w:tcW w:w="6042" w:type="dxa"/>
+            <w:tcW w:w="5310" w:type="dxa"/>
           </w:tcPr>
           <w:p>
             <w:r>
@@ -144,7 +144,7 @@
         </w:tc>
         <w:tc>
           <w:tcPr>
-            <w:tcW w:w="2049" w:type="dxa"/>
+            <w:tcW w:w="1926" w:type="dxa"/>
           </w:tcPr>
           <w:p>
             <w:r>
@@ -154,19 +154,21 @@
         </w:tc>
         <w:tc>
           <w:tcPr>
-            <w:tcW w:w="1931" w:type="dxa"/>
+            <w:tcW w:w="1790" w:type="dxa"/>
           </w:tcPr>
           <w:p>
+            <w:proofErr w:type="spellStart"/>
             <w:r>
               <w:t>Subcat</w:t>
             </w:r>
+            <w:proofErr w:type="spellEnd"/>
           </w:p>
         </w:tc>
       </w:tr>
       <w:tr>
         <w:tc>
           <w:tcPr>
-            <w:tcW w:w="1029" w:type="dxa"/>
+            <w:tcW w:w="1020" w:type="dxa"/>
           </w:tcPr>
           <w:p>
             <w:r>
@@ -176,13 +178,13 @@
         </w:tc>
         <w:tc>
           <w:tcPr>
-            <w:tcW w:w="847" w:type="dxa"/>
+            <w:tcW w:w="815" w:type="dxa"/>
           </w:tcPr>
           <w:p/>
         </w:tc>
         <w:tc>
           <w:tcPr>
-            <w:tcW w:w="6139" w:type="dxa"/>
+            <w:tcW w:w="5521" w:type="dxa"/>
           </w:tcPr>
           <w:p>
             <w:pPr>
@@ -290,7 +292,7 @@
         </w:tc>
         <w:tc>
           <w:tcPr>
-            <w:tcW w:w="814" w:type="dxa"/>
+            <w:tcW w:w="794" w:type="dxa"/>
             <w:shd w:val="clear" w:color="auto" w:fill="FFCC99"/>
           </w:tcPr>
           <w:p>
@@ -301,13 +303,13 @@
         </w:tc>
         <w:tc>
           <w:tcPr>
-            <w:tcW w:w="949" w:type="dxa"/>
+            <w:tcW w:w="920" w:type="dxa"/>
           </w:tcPr>
           <w:p/>
         </w:tc>
         <w:tc>
           <w:tcPr>
-            <w:tcW w:w="946" w:type="dxa"/>
+            <w:tcW w:w="914" w:type="dxa"/>
             <w:shd w:val="clear" w:color="auto" w:fill="E5DFEC"/>
           </w:tcPr>
           <w:p>
@@ -321,45 +323,45 @@
         </w:tc>
         <w:tc>
           <w:tcPr>
-            <w:tcW w:w="916" w:type="dxa"/>
+            <w:tcW w:w="854" w:type="dxa"/>
             <w:shd w:val="clear" w:color="auto" w:fill="DAEEF3"/>
           </w:tcPr>
           <w:p/>
         </w:tc>
         <w:tc>
           <w:tcPr>
-            <w:tcW w:w="949" w:type="dxa"/>
+            <w:tcW w:w="920" w:type="dxa"/>
             <w:shd w:val="clear" w:color="auto" w:fill="DAEEF3"/>
           </w:tcPr>
           <w:p/>
         </w:tc>
         <w:tc>
           <w:tcPr>
-            <w:tcW w:w="1125" w:type="dxa"/>
+            <w:tcW w:w="1115" w:type="dxa"/>
           </w:tcPr>
           <w:p/>
         </w:tc>
         <w:tc>
           <w:tcPr>
-            <w:tcW w:w="863" w:type="dxa"/>
+            <w:tcW w:w="805" w:type="dxa"/>
           </w:tcPr>
           <w:p/>
         </w:tc>
         <w:tc>
           <w:tcPr>
-            <w:tcW w:w="6042" w:type="dxa"/>
+            <w:tcW w:w="5310" w:type="dxa"/>
           </w:tcPr>
           <w:p/>
         </w:tc>
         <w:tc>
           <w:tcPr>
-            <w:tcW w:w="2049" w:type="dxa"/>
+            <w:tcW w:w="1926" w:type="dxa"/>
           </w:tcPr>
           <w:p/>
         </w:tc>
         <w:tc>
           <w:tcPr>
-            <w:tcW w:w="1931" w:type="dxa"/>
+            <w:tcW w:w="1790" w:type="dxa"/>
           </w:tcPr>
           <w:p/>
         </w:tc>
@@ -367,7 +369,7 @@
       <w:tr>
         <w:tc>
           <w:tcPr>
-            <w:tcW w:w="1029" w:type="dxa"/>
+            <w:tcW w:w="1020" w:type="dxa"/>
           </w:tcPr>
           <w:p>
             <w:r>
@@ -377,13 +379,13 @@
         </w:tc>
         <w:tc>
           <w:tcPr>
-            <w:tcW w:w="847" w:type="dxa"/>
+            <w:tcW w:w="815" w:type="dxa"/>
           </w:tcPr>
           <w:p/>
         </w:tc>
         <w:tc>
           <w:tcPr>
-            <w:tcW w:w="6139" w:type="dxa"/>
+            <w:tcW w:w="5521" w:type="dxa"/>
           </w:tcPr>
           <w:p>
             <w:pPr>
@@ -491,7 +493,7 @@
         </w:tc>
         <w:tc>
           <w:tcPr>
-            <w:tcW w:w="814" w:type="dxa"/>
+            <w:tcW w:w="794" w:type="dxa"/>
             <w:shd w:val="clear" w:color="auto" w:fill="FFCC99"/>
           </w:tcPr>
           <w:p>
@@ -502,13 +504,13 @@
         </w:tc>
         <w:tc>
           <w:tcPr>
-            <w:tcW w:w="949" w:type="dxa"/>
+            <w:tcW w:w="920" w:type="dxa"/>
           </w:tcPr>
           <w:p/>
         </w:tc>
         <w:tc>
           <w:tcPr>
-            <w:tcW w:w="946" w:type="dxa"/>
+            <w:tcW w:w="914" w:type="dxa"/>
             <w:shd w:val="clear" w:color="auto" w:fill="E5DFEC"/>
           </w:tcPr>
           <w:p>
@@ -522,45 +524,45 @@
         </w:tc>
         <w:tc>
           <w:tcPr>
-            <w:tcW w:w="916" w:type="dxa"/>
+            <w:tcW w:w="854" w:type="dxa"/>
             <w:shd w:val="clear" w:color="auto" w:fill="DAEEF3"/>
           </w:tcPr>
           <w:p/>
         </w:tc>
         <w:tc>
           <w:tcPr>
-            <w:tcW w:w="949" w:type="dxa"/>
+            <w:tcW w:w="920" w:type="dxa"/>
             <w:shd w:val="clear" w:color="auto" w:fill="DAEEF3"/>
           </w:tcPr>
           <w:p/>
         </w:tc>
         <w:tc>
           <w:tcPr>
-            <w:tcW w:w="1125" w:type="dxa"/>
+            <w:tcW w:w="1115" w:type="dxa"/>
           </w:tcPr>
           <w:p/>
         </w:tc>
         <w:tc>
           <w:tcPr>
-            <w:tcW w:w="863" w:type="dxa"/>
+            <w:tcW w:w="805" w:type="dxa"/>
           </w:tcPr>
           <w:p/>
         </w:tc>
         <w:tc>
           <w:tcPr>
-            <w:tcW w:w="6042" w:type="dxa"/>
+            <w:tcW w:w="5310" w:type="dxa"/>
           </w:tcPr>
           <w:p/>
         </w:tc>
         <w:tc>
           <w:tcPr>
-            <w:tcW w:w="2049" w:type="dxa"/>
+            <w:tcW w:w="1926" w:type="dxa"/>
           </w:tcPr>
           <w:p/>
         </w:tc>
         <w:tc>
           <w:tcPr>
-            <w:tcW w:w="1931" w:type="dxa"/>
+            <w:tcW w:w="1790" w:type="dxa"/>
           </w:tcPr>
           <w:p/>
         </w:tc>
@@ -568,7 +570,7 @@
       <w:tr>
         <w:tc>
           <w:tcPr>
-            <w:tcW w:w="1029" w:type="dxa"/>
+            <w:tcW w:w="1020" w:type="dxa"/>
           </w:tcPr>
           <w:p>
             <w:r>
@@ -578,13 +580,13 @@
         </w:tc>
         <w:tc>
           <w:tcPr>
-            <w:tcW w:w="847" w:type="dxa"/>
+            <w:tcW w:w="815" w:type="dxa"/>
           </w:tcPr>
           <w:p/>
         </w:tc>
         <w:tc>
           <w:tcPr>
-            <w:tcW w:w="6139" w:type="dxa"/>
+            <w:tcW w:w="5521" w:type="dxa"/>
           </w:tcPr>
           <w:p>
             <w:pPr>
@@ -692,7 +694,7 @@
         </w:tc>
         <w:tc>
           <w:tcPr>
-            <w:tcW w:w="814" w:type="dxa"/>
+            <w:tcW w:w="794" w:type="dxa"/>
             <w:shd w:val="clear" w:color="auto" w:fill="FFCC99"/>
           </w:tcPr>
           <w:p>
@@ -703,13 +705,13 @@
         </w:tc>
         <w:tc>
           <w:tcPr>
-            <w:tcW w:w="949" w:type="dxa"/>
+            <w:tcW w:w="920" w:type="dxa"/>
           </w:tcPr>
           <w:p/>
         </w:tc>
         <w:tc>
           <w:tcPr>
-            <w:tcW w:w="946" w:type="dxa"/>
+            <w:tcW w:w="914" w:type="dxa"/>
             <w:shd w:val="clear" w:color="auto" w:fill="E5DFEC"/>
           </w:tcPr>
           <w:p>
@@ -720,45 +722,45 @@
         </w:tc>
         <w:tc>
           <w:tcPr>
-            <w:tcW w:w="916" w:type="dxa"/>
+            <w:tcW w:w="854" w:type="dxa"/>
             <w:shd w:val="clear" w:color="auto" w:fill="DAEEF3"/>
           </w:tcPr>
           <w:p/>
         </w:tc>
         <w:tc>
           <w:tcPr>
-            <w:tcW w:w="949" w:type="dxa"/>
+            <w:tcW w:w="920" w:type="dxa"/>
             <w:shd w:val="clear" w:color="auto" w:fill="DAEEF3"/>
           </w:tcPr>
           <w:p/>
         </w:tc>
         <w:tc>
           <w:tcPr>
-            <w:tcW w:w="1125" w:type="dxa"/>
+            <w:tcW w:w="1115" w:type="dxa"/>
           </w:tcPr>
           <w:p/>
         </w:tc>
         <w:tc>
           <w:tcPr>
-            <w:tcW w:w="863" w:type="dxa"/>
+            <w:tcW w:w="805" w:type="dxa"/>
           </w:tcPr>
           <w:p/>
         </w:tc>
         <w:tc>
           <w:tcPr>
-            <w:tcW w:w="6042" w:type="dxa"/>
+            <w:tcW w:w="5310" w:type="dxa"/>
           </w:tcPr>
           <w:p/>
         </w:tc>
         <w:tc>
           <w:tcPr>
-            <w:tcW w:w="2049" w:type="dxa"/>
+            <w:tcW w:w="1926" w:type="dxa"/>
           </w:tcPr>
           <w:p/>
         </w:tc>
         <w:tc>
           <w:tcPr>
-            <w:tcW w:w="1931" w:type="dxa"/>
+            <w:tcW w:w="1790" w:type="dxa"/>
           </w:tcPr>
           <w:p/>
         </w:tc>
@@ -766,7 +768,7 @@
       <w:tr>
         <w:tc>
           <w:tcPr>
-            <w:tcW w:w="1029" w:type="dxa"/>
+            <w:tcW w:w="1020" w:type="dxa"/>
           </w:tcPr>
           <w:p>
             <w:r>
@@ -776,13 +778,13 @@
         </w:tc>
         <w:tc>
           <w:tcPr>
-            <w:tcW w:w="847" w:type="dxa"/>
+            <w:tcW w:w="815" w:type="dxa"/>
           </w:tcPr>
           <w:p/>
         </w:tc>
         <w:tc>
           <w:tcPr>
-            <w:tcW w:w="6139" w:type="dxa"/>
+            <w:tcW w:w="5521" w:type="dxa"/>
           </w:tcPr>
           <w:p>
             <w:pPr>
@@ -829,20 +831,20 @@
         </w:tc>
         <w:tc>
           <w:tcPr>
-            <w:tcW w:w="814" w:type="dxa"/>
+            <w:tcW w:w="794" w:type="dxa"/>
             <w:shd w:val="clear" w:color="auto" w:fill="FFCC99"/>
           </w:tcPr>
           <w:p/>
         </w:tc>
         <w:tc>
           <w:tcPr>
-            <w:tcW w:w="949" w:type="dxa"/>
+            <w:tcW w:w="920" w:type="dxa"/>
           </w:tcPr>
           <w:p/>
         </w:tc>
         <w:tc>
           <w:tcPr>
-            <w:tcW w:w="946" w:type="dxa"/>
+            <w:tcW w:w="914" w:type="dxa"/>
             <w:shd w:val="clear" w:color="auto" w:fill="E5DFEC"/>
           </w:tcPr>
           <w:p>
@@ -853,45 +855,45 @@
         </w:tc>
         <w:tc>
           <w:tcPr>
-            <w:tcW w:w="916" w:type="dxa"/>
+            <w:tcW w:w="854" w:type="dxa"/>
             <w:shd w:val="clear" w:color="auto" w:fill="DAEEF3"/>
           </w:tcPr>
           <w:p/>
         </w:tc>
         <w:tc>
           <w:tcPr>
-            <w:tcW w:w="949" w:type="dxa"/>
+            <w:tcW w:w="920" w:type="dxa"/>
             <w:shd w:val="clear" w:color="auto" w:fill="DAEEF3"/>
           </w:tcPr>
           <w:p/>
         </w:tc>
         <w:tc>
           <w:tcPr>
-            <w:tcW w:w="1125" w:type="dxa"/>
+            <w:tcW w:w="1115" w:type="dxa"/>
           </w:tcPr>
           <w:p/>
         </w:tc>
         <w:tc>
           <w:tcPr>
-            <w:tcW w:w="863" w:type="dxa"/>
+            <w:tcW w:w="805" w:type="dxa"/>
           </w:tcPr>
           <w:p/>
         </w:tc>
         <w:tc>
           <w:tcPr>
-            <w:tcW w:w="6042" w:type="dxa"/>
+            <w:tcW w:w="5310" w:type="dxa"/>
           </w:tcPr>
           <w:p/>
         </w:tc>
         <w:tc>
           <w:tcPr>
-            <w:tcW w:w="2049" w:type="dxa"/>
+            <w:tcW w:w="1926" w:type="dxa"/>
           </w:tcPr>
           <w:p/>
         </w:tc>
         <w:tc>
           <w:tcPr>
-            <w:tcW w:w="1931" w:type="dxa"/>
+            <w:tcW w:w="1790" w:type="dxa"/>
           </w:tcPr>
           <w:p/>
         </w:tc>
@@ -899,7 +901,7 @@
       <w:tr>
         <w:tc>
           <w:tcPr>
-            <w:tcW w:w="1029" w:type="dxa"/>
+            <w:tcW w:w="1020" w:type="dxa"/>
           </w:tcPr>
           <w:p>
             <w:r>
@@ -909,13 +911,13 @@
         </w:tc>
         <w:tc>
           <w:tcPr>
-            <w:tcW w:w="847" w:type="dxa"/>
+            <w:tcW w:w="815" w:type="dxa"/>
           </w:tcPr>
           <w:p/>
         </w:tc>
         <w:tc>
           <w:tcPr>
-            <w:tcW w:w="6139" w:type="dxa"/>
+            <w:tcW w:w="5521" w:type="dxa"/>
           </w:tcPr>
           <w:p>
             <w:pPr>
@@ -952,7 +954,7 @@
         </w:tc>
         <w:tc>
           <w:tcPr>
-            <w:tcW w:w="814" w:type="dxa"/>
+            <w:tcW w:w="794" w:type="dxa"/>
             <w:shd w:val="clear" w:color="auto" w:fill="FFCC99"/>
           </w:tcPr>
           <w:p>
@@ -963,13 +965,13 @@
         </w:tc>
         <w:tc>
           <w:tcPr>
-            <w:tcW w:w="949" w:type="dxa"/>
+            <w:tcW w:w="920" w:type="dxa"/>
           </w:tcPr>
           <w:p/>
         </w:tc>
         <w:tc>
           <w:tcPr>
-            <w:tcW w:w="946" w:type="dxa"/>
+            <w:tcW w:w="914" w:type="dxa"/>
             <w:shd w:val="clear" w:color="auto" w:fill="E5DFEC"/>
           </w:tcPr>
           <w:p>
@@ -980,45 +982,45 @@
         </w:tc>
         <w:tc>
           <w:tcPr>
-            <w:tcW w:w="916" w:type="dxa"/>
+            <w:tcW w:w="854" w:type="dxa"/>
             <w:shd w:val="clear" w:color="auto" w:fill="DAEEF3"/>
           </w:tcPr>
           <w:p/>
         </w:tc>
         <w:tc>
           <w:tcPr>
-            <w:tcW w:w="949" w:type="dxa"/>
+            <w:tcW w:w="920" w:type="dxa"/>
             <w:shd w:val="clear" w:color="auto" w:fill="DAEEF3"/>
           </w:tcPr>
           <w:p/>
         </w:tc>
         <w:tc>
           <w:tcPr>
-            <w:tcW w:w="1125" w:type="dxa"/>
+            <w:tcW w:w="1115" w:type="dxa"/>
           </w:tcPr>
           <w:p/>
         </w:tc>
         <w:tc>
           <w:tcPr>
-            <w:tcW w:w="863" w:type="dxa"/>
+            <w:tcW w:w="805" w:type="dxa"/>
           </w:tcPr>
           <w:p/>
         </w:tc>
         <w:tc>
           <w:tcPr>
-            <w:tcW w:w="6042" w:type="dxa"/>
+            <w:tcW w:w="5310" w:type="dxa"/>
           </w:tcPr>
           <w:p/>
         </w:tc>
         <w:tc>
           <w:tcPr>
-            <w:tcW w:w="2049" w:type="dxa"/>
+            <w:tcW w:w="1926" w:type="dxa"/>
           </w:tcPr>
           <w:p/>
         </w:tc>
         <w:tc>
           <w:tcPr>
-            <w:tcW w:w="1931" w:type="dxa"/>
+            <w:tcW w:w="1790" w:type="dxa"/>
           </w:tcPr>
           <w:p>
             <w:r>
@@ -1030,7 +1032,7 @@
       <w:tr>
         <w:tc>
           <w:tcPr>
-            <w:tcW w:w="1029" w:type="dxa"/>
+            <w:tcW w:w="1020" w:type="dxa"/>
           </w:tcPr>
           <w:p>
             <w:r>
@@ -1040,13 +1042,13 @@
         </w:tc>
         <w:tc>
           <w:tcPr>
-            <w:tcW w:w="847" w:type="dxa"/>
+            <w:tcW w:w="815" w:type="dxa"/>
           </w:tcPr>
           <w:p/>
         </w:tc>
         <w:tc>
           <w:tcPr>
-            <w:tcW w:w="6139" w:type="dxa"/>
+            <w:tcW w:w="5521" w:type="dxa"/>
           </w:tcPr>
           <w:p>
             <w:pPr>
@@ -1083,7 +1085,7 @@
         </w:tc>
         <w:tc>
           <w:tcPr>
-            <w:tcW w:w="814" w:type="dxa"/>
+            <w:tcW w:w="794" w:type="dxa"/>
             <w:shd w:val="clear" w:color="auto" w:fill="FFCC99"/>
           </w:tcPr>
           <w:p>
@@ -1094,13 +1096,13 @@
         </w:tc>
         <w:tc>
           <w:tcPr>
-            <w:tcW w:w="949" w:type="dxa"/>
+            <w:tcW w:w="920" w:type="dxa"/>
           </w:tcPr>
           <w:p/>
         </w:tc>
         <w:tc>
           <w:tcPr>
-            <w:tcW w:w="946" w:type="dxa"/>
+            <w:tcW w:w="914" w:type="dxa"/>
             <w:shd w:val="clear" w:color="auto" w:fill="E5DFEC"/>
           </w:tcPr>
           <w:p>
@@ -1111,45 +1113,45 @@
         </w:tc>
         <w:tc>
           <w:tcPr>
-            <w:tcW w:w="916" w:type="dxa"/>
+            <w:tcW w:w="854" w:type="dxa"/>
             <w:shd w:val="clear" w:color="auto" w:fill="DAEEF3"/>
           </w:tcPr>
           <w:p/>
         </w:tc>
         <w:tc>
           <w:tcPr>
-            <w:tcW w:w="949" w:type="dxa"/>
+            <w:tcW w:w="920" w:type="dxa"/>
             <w:shd w:val="clear" w:color="auto" w:fill="DAEEF3"/>
           </w:tcPr>
           <w:p/>
         </w:tc>
         <w:tc>
           <w:tcPr>
-            <w:tcW w:w="1125" w:type="dxa"/>
+            <w:tcW w:w="1115" w:type="dxa"/>
           </w:tcPr>
           <w:p/>
         </w:tc>
         <w:tc>
           <w:tcPr>
-            <w:tcW w:w="863" w:type="dxa"/>
+            <w:tcW w:w="805" w:type="dxa"/>
           </w:tcPr>
           <w:p/>
         </w:tc>
         <w:tc>
           <w:tcPr>
-            <w:tcW w:w="6042" w:type="dxa"/>
+            <w:tcW w:w="5310" w:type="dxa"/>
           </w:tcPr>
           <w:p/>
         </w:tc>
         <w:tc>
           <w:tcPr>
-            <w:tcW w:w="2049" w:type="dxa"/>
+            <w:tcW w:w="1926" w:type="dxa"/>
           </w:tcPr>
           <w:p/>
         </w:tc>
         <w:tc>
           <w:tcPr>
-            <w:tcW w:w="1931" w:type="dxa"/>
+            <w:tcW w:w="1790" w:type="dxa"/>
           </w:tcPr>
           <w:p>
             <w:r>
@@ -1161,7 +1163,7 @@
       <w:tr>
         <w:tc>
           <w:tcPr>
-            <w:tcW w:w="1029" w:type="dxa"/>
+            <w:tcW w:w="1020" w:type="dxa"/>
           </w:tcPr>
           <w:p>
             <w:r>
@@ -1171,13 +1173,13 @@
         </w:tc>
         <w:tc>
           <w:tcPr>
-            <w:tcW w:w="847" w:type="dxa"/>
+            <w:tcW w:w="815" w:type="dxa"/>
           </w:tcPr>
           <w:p/>
         </w:tc>
         <w:tc>
           <w:tcPr>
-            <w:tcW w:w="6139" w:type="dxa"/>
+            <w:tcW w:w="5521" w:type="dxa"/>
           </w:tcPr>
           <w:p>
             <w:pPr>
@@ -1214,7 +1216,7 @@
         </w:tc>
         <w:tc>
           <w:tcPr>
-            <w:tcW w:w="814" w:type="dxa"/>
+            <w:tcW w:w="794" w:type="dxa"/>
             <w:shd w:val="clear" w:color="auto" w:fill="FFCC99"/>
           </w:tcPr>
           <w:p>
@@ -1225,13 +1227,13 @@
         </w:tc>
         <w:tc>
           <w:tcPr>
-            <w:tcW w:w="949" w:type="dxa"/>
+            <w:tcW w:w="920" w:type="dxa"/>
           </w:tcPr>
           <w:p/>
         </w:tc>
         <w:tc>
           <w:tcPr>
-            <w:tcW w:w="946" w:type="dxa"/>
+            <w:tcW w:w="914" w:type="dxa"/>
             <w:shd w:val="clear" w:color="auto" w:fill="E5DFEC"/>
           </w:tcPr>
           <w:p>
@@ -1242,45 +1244,45 @@
         </w:tc>
         <w:tc>
           <w:tcPr>
-            <w:tcW w:w="916" w:type="dxa"/>
+            <w:tcW w:w="854" w:type="dxa"/>
             <w:shd w:val="clear" w:color="auto" w:fill="DAEEF3"/>
           </w:tcPr>
           <w:p/>
         </w:tc>
         <w:tc>
           <w:tcPr>
-            <w:tcW w:w="949" w:type="dxa"/>
+            <w:tcW w:w="920" w:type="dxa"/>
             <w:shd w:val="clear" w:color="auto" w:fill="DAEEF3"/>
           </w:tcPr>
           <w:p/>
         </w:tc>
         <w:tc>
           <w:tcPr>
-            <w:tcW w:w="1125" w:type="dxa"/>
+            <w:tcW w:w="1115" w:type="dxa"/>
           </w:tcPr>
           <w:p/>
         </w:tc>
         <w:tc>
           <w:tcPr>
-            <w:tcW w:w="863" w:type="dxa"/>
+            <w:tcW w:w="805" w:type="dxa"/>
           </w:tcPr>
           <w:p/>
         </w:tc>
         <w:tc>
           <w:tcPr>
-            <w:tcW w:w="6042" w:type="dxa"/>
+            <w:tcW w:w="5310" w:type="dxa"/>
           </w:tcPr>
           <w:p/>
         </w:tc>
         <w:tc>
           <w:tcPr>
-            <w:tcW w:w="2049" w:type="dxa"/>
+            <w:tcW w:w="1926" w:type="dxa"/>
           </w:tcPr>
           <w:p/>
         </w:tc>
         <w:tc>
           <w:tcPr>
-            <w:tcW w:w="1931" w:type="dxa"/>
+            <w:tcW w:w="1790" w:type="dxa"/>
           </w:tcPr>
           <w:p>
             <w:r>
@@ -1292,7 +1294,7 @@
       <w:tr>
         <w:tc>
           <w:tcPr>
-            <w:tcW w:w="1029" w:type="dxa"/>
+            <w:tcW w:w="1020" w:type="dxa"/>
           </w:tcPr>
           <w:p>
             <w:r>
@@ -1302,13 +1304,13 @@
         </w:tc>
         <w:tc>
           <w:tcPr>
-            <w:tcW w:w="847" w:type="dxa"/>
+            <w:tcW w:w="815" w:type="dxa"/>
           </w:tcPr>
           <w:p/>
         </w:tc>
         <w:tc>
           <w:tcPr>
-            <w:tcW w:w="6139" w:type="dxa"/>
+            <w:tcW w:w="5521" w:type="dxa"/>
           </w:tcPr>
           <w:p>
             <w:pPr>
@@ -1345,7 +1347,7 @@
         </w:tc>
         <w:tc>
           <w:tcPr>
-            <w:tcW w:w="814" w:type="dxa"/>
+            <w:tcW w:w="794" w:type="dxa"/>
             <w:shd w:val="clear" w:color="auto" w:fill="FFCC99"/>
           </w:tcPr>
           <w:p>
@@ -1356,13 +1358,13 @@
         </w:tc>
         <w:tc>
           <w:tcPr>
-            <w:tcW w:w="949" w:type="dxa"/>
+            <w:tcW w:w="920" w:type="dxa"/>
           </w:tcPr>
           <w:p/>
         </w:tc>
         <w:tc>
           <w:tcPr>
-            <w:tcW w:w="946" w:type="dxa"/>
+            <w:tcW w:w="914" w:type="dxa"/>
             <w:shd w:val="clear" w:color="auto" w:fill="E5DFEC"/>
           </w:tcPr>
           <w:p>
@@ -1373,49 +1375,51 @@
         </w:tc>
         <w:tc>
           <w:tcPr>
-            <w:tcW w:w="916" w:type="dxa"/>
+            <w:tcW w:w="854" w:type="dxa"/>
             <w:shd w:val="clear" w:color="auto" w:fill="DAEEF3"/>
           </w:tcPr>
           <w:p/>
         </w:tc>
         <w:tc>
           <w:tcPr>
-            <w:tcW w:w="949" w:type="dxa"/>
+            <w:tcW w:w="920" w:type="dxa"/>
             <w:shd w:val="clear" w:color="auto" w:fill="DAEEF3"/>
           </w:tcPr>
           <w:p/>
         </w:tc>
         <w:tc>
           <w:tcPr>
-            <w:tcW w:w="1125" w:type="dxa"/>
+            <w:tcW w:w="1115" w:type="dxa"/>
           </w:tcPr>
           <w:p>
+            <w:proofErr w:type="spellStart"/>
             <w:r>
               <w:t>Walfred</w:t>
             </w:r>
+            <w:proofErr w:type="spellEnd"/>
           </w:p>
         </w:tc>
         <w:tc>
           <w:tcPr>
-            <w:tcW w:w="863" w:type="dxa"/>
+            <w:tcW w:w="805" w:type="dxa"/>
           </w:tcPr>
           <w:p/>
         </w:tc>
         <w:tc>
           <w:tcPr>
-            <w:tcW w:w="6042" w:type="dxa"/>
+            <w:tcW w:w="5310" w:type="dxa"/>
           </w:tcPr>
           <w:p/>
         </w:tc>
         <w:tc>
           <w:tcPr>
-            <w:tcW w:w="2049" w:type="dxa"/>
+            <w:tcW w:w="1926" w:type="dxa"/>
           </w:tcPr>
           <w:p/>
         </w:tc>
         <w:tc>
           <w:tcPr>
-            <w:tcW w:w="1931" w:type="dxa"/>
+            <w:tcW w:w="1790" w:type="dxa"/>
           </w:tcPr>
           <w:p>
             <w:r>
@@ -1427,7 +1431,7 @@
       <w:tr>
         <w:tc>
           <w:tcPr>
-            <w:tcW w:w="1029" w:type="dxa"/>
+            <w:tcW w:w="1020" w:type="dxa"/>
           </w:tcPr>
           <w:p>
             <w:r>
@@ -1437,13 +1441,13 @@
         </w:tc>
         <w:tc>
           <w:tcPr>
-            <w:tcW w:w="847" w:type="dxa"/>
+            <w:tcW w:w="815" w:type="dxa"/>
           </w:tcPr>
           <w:p/>
         </w:tc>
         <w:tc>
           <w:tcPr>
-            <w:tcW w:w="6139" w:type="dxa"/>
+            <w:tcW w:w="5521" w:type="dxa"/>
           </w:tcPr>
           <w:p>
             <w:pPr>
@@ -1480,7 +1484,7 @@
         </w:tc>
         <w:tc>
           <w:tcPr>
-            <w:tcW w:w="814" w:type="dxa"/>
+            <w:tcW w:w="794" w:type="dxa"/>
             <w:shd w:val="clear" w:color="auto" w:fill="FFCC99"/>
           </w:tcPr>
           <w:p>
@@ -1491,13 +1495,13 @@
         </w:tc>
         <w:tc>
           <w:tcPr>
-            <w:tcW w:w="949" w:type="dxa"/>
+            <w:tcW w:w="920" w:type="dxa"/>
           </w:tcPr>
           <w:p/>
         </w:tc>
         <w:tc>
           <w:tcPr>
-            <w:tcW w:w="946" w:type="dxa"/>
+            <w:tcW w:w="914" w:type="dxa"/>
             <w:shd w:val="clear" w:color="auto" w:fill="E5DFEC"/>
           </w:tcPr>
           <w:p>
@@ -1508,21 +1512,21 @@
         </w:tc>
         <w:tc>
           <w:tcPr>
-            <w:tcW w:w="916" w:type="dxa"/>
+            <w:tcW w:w="854" w:type="dxa"/>
             <w:shd w:val="clear" w:color="auto" w:fill="DAEEF3"/>
           </w:tcPr>
           <w:p/>
         </w:tc>
         <w:tc>
           <w:tcPr>
-            <w:tcW w:w="949" w:type="dxa"/>
+            <w:tcW w:w="920" w:type="dxa"/>
             <w:shd w:val="clear" w:color="auto" w:fill="DAEEF3"/>
           </w:tcPr>
           <w:p/>
         </w:tc>
         <w:tc>
           <w:tcPr>
-            <w:tcW w:w="1125" w:type="dxa"/>
+            <w:tcW w:w="1115" w:type="dxa"/>
           </w:tcPr>
           <w:p>
             <w:r>
@@ -1532,25 +1536,25 @@
         </w:tc>
         <w:tc>
           <w:tcPr>
-            <w:tcW w:w="863" w:type="dxa"/>
+            <w:tcW w:w="805" w:type="dxa"/>
           </w:tcPr>
           <w:p/>
         </w:tc>
         <w:tc>
           <w:tcPr>
-            <w:tcW w:w="6042" w:type="dxa"/>
+            <w:tcW w:w="5310" w:type="dxa"/>
           </w:tcPr>
           <w:p/>
         </w:tc>
         <w:tc>
           <w:tcPr>
-            <w:tcW w:w="2049" w:type="dxa"/>
+            <w:tcW w:w="1926" w:type="dxa"/>
           </w:tcPr>
           <w:p/>
         </w:tc>
         <w:tc>
           <w:tcPr>
-            <w:tcW w:w="1931" w:type="dxa"/>
+            <w:tcW w:w="1790" w:type="dxa"/>
           </w:tcPr>
           <w:p/>
         </w:tc>
@@ -1558,7 +1562,7 @@
       <w:tr>
         <w:tc>
           <w:tcPr>
-            <w:tcW w:w="1029" w:type="dxa"/>
+            <w:tcW w:w="1020" w:type="dxa"/>
           </w:tcPr>
           <w:p>
             <w:r>
@@ -1568,13 +1572,13 @@
         </w:tc>
         <w:tc>
           <w:tcPr>
-            <w:tcW w:w="847" w:type="dxa"/>
+            <w:tcW w:w="815" w:type="dxa"/>
           </w:tcPr>
           <w:p/>
         </w:tc>
         <w:tc>
           <w:tcPr>
-            <w:tcW w:w="6139" w:type="dxa"/>
+            <w:tcW w:w="5521" w:type="dxa"/>
           </w:tcPr>
           <w:p>
             <w:pPr>
@@ -1611,7 +1615,7 @@
         </w:tc>
         <w:tc>
           <w:tcPr>
-            <w:tcW w:w="814" w:type="dxa"/>
+            <w:tcW w:w="794" w:type="dxa"/>
             <w:shd w:val="clear" w:color="auto" w:fill="FFCC99"/>
           </w:tcPr>
           <w:p>
@@ -1622,13 +1626,13 @@
         </w:tc>
         <w:tc>
           <w:tcPr>
-            <w:tcW w:w="949" w:type="dxa"/>
+            <w:tcW w:w="920" w:type="dxa"/>
           </w:tcPr>
           <w:p/>
         </w:tc>
         <w:tc>
           <w:tcPr>
-            <w:tcW w:w="946" w:type="dxa"/>
+            <w:tcW w:w="914" w:type="dxa"/>
             <w:shd w:val="clear" w:color="auto" w:fill="E5DFEC"/>
           </w:tcPr>
           <w:p>
@@ -1639,45 +1643,45 @@
         </w:tc>
         <w:tc>
           <w:tcPr>
-            <w:tcW w:w="916" w:type="dxa"/>
+            <w:tcW w:w="854" w:type="dxa"/>
             <w:shd w:val="clear" w:color="auto" w:fill="DAEEF3"/>
           </w:tcPr>
           <w:p/>
         </w:tc>
         <w:tc>
           <w:tcPr>
-            <w:tcW w:w="949" w:type="dxa"/>
+            <w:tcW w:w="920" w:type="dxa"/>
             <w:shd w:val="clear" w:color="auto" w:fill="DAEEF3"/>
           </w:tcPr>
           <w:p/>
         </w:tc>
         <w:tc>
           <w:tcPr>
-            <w:tcW w:w="1125" w:type="dxa"/>
+            <w:tcW w:w="1115" w:type="dxa"/>
           </w:tcPr>
           <w:p/>
         </w:tc>
         <w:tc>
           <w:tcPr>
-            <w:tcW w:w="863" w:type="dxa"/>
+            <w:tcW w:w="805" w:type="dxa"/>
           </w:tcPr>
           <w:p/>
         </w:tc>
         <w:tc>
           <w:tcPr>
-            <w:tcW w:w="6042" w:type="dxa"/>
+            <w:tcW w:w="5310" w:type="dxa"/>
           </w:tcPr>
           <w:p/>
         </w:tc>
         <w:tc>
           <w:tcPr>
-            <w:tcW w:w="2049" w:type="dxa"/>
+            <w:tcW w:w="1926" w:type="dxa"/>
           </w:tcPr>
           <w:p/>
         </w:tc>
         <w:tc>
           <w:tcPr>
-            <w:tcW w:w="1931" w:type="dxa"/>
+            <w:tcW w:w="1790" w:type="dxa"/>
           </w:tcPr>
           <w:p/>
         </w:tc>
@@ -1685,7 +1689,7 @@
       <w:tr>
         <w:tc>
           <w:tcPr>
-            <w:tcW w:w="1029" w:type="dxa"/>
+            <w:tcW w:w="1020" w:type="dxa"/>
           </w:tcPr>
           <w:p>
             <w:r>
@@ -1695,13 +1699,13 @@
         </w:tc>
         <w:tc>
           <w:tcPr>
-            <w:tcW w:w="847" w:type="dxa"/>
+            <w:tcW w:w="815" w:type="dxa"/>
           </w:tcPr>
           <w:p/>
         </w:tc>
         <w:tc>
           <w:tcPr>
-            <w:tcW w:w="6139" w:type="dxa"/>
+            <w:tcW w:w="5521" w:type="dxa"/>
           </w:tcPr>
           <w:p>
             <w:pPr>
@@ -1819,7 +1823,7 @@
         </w:tc>
         <w:tc>
           <w:tcPr>
-            <w:tcW w:w="814" w:type="dxa"/>
+            <w:tcW w:w="794" w:type="dxa"/>
             <w:shd w:val="clear" w:color="auto" w:fill="FFCC99"/>
           </w:tcPr>
           <w:p>
@@ -1830,13 +1834,13 @@
         </w:tc>
         <w:tc>
           <w:tcPr>
-            <w:tcW w:w="949" w:type="dxa"/>
+            <w:tcW w:w="920" w:type="dxa"/>
           </w:tcPr>
           <w:p/>
         </w:tc>
         <w:tc>
           <w:tcPr>
-            <w:tcW w:w="946" w:type="dxa"/>
+            <w:tcW w:w="914" w:type="dxa"/>
             <w:shd w:val="clear" w:color="auto" w:fill="E5DFEC"/>
           </w:tcPr>
           <w:p>
@@ -1847,21 +1851,21 @@
         </w:tc>
         <w:tc>
           <w:tcPr>
-            <w:tcW w:w="916" w:type="dxa"/>
+            <w:tcW w:w="854" w:type="dxa"/>
             <w:shd w:val="clear" w:color="auto" w:fill="DAEEF3"/>
           </w:tcPr>
           <w:p/>
         </w:tc>
         <w:tc>
           <w:tcPr>
-            <w:tcW w:w="949" w:type="dxa"/>
+            <w:tcW w:w="920" w:type="dxa"/>
             <w:shd w:val="clear" w:color="auto" w:fill="DAEEF3"/>
           </w:tcPr>
           <w:p/>
         </w:tc>
         <w:tc>
           <w:tcPr>
-            <w:tcW w:w="1125" w:type="dxa"/>
+            <w:tcW w:w="1115" w:type="dxa"/>
           </w:tcPr>
           <w:p>
             <w:r>
@@ -1871,25 +1875,25 @@
         </w:tc>
         <w:tc>
           <w:tcPr>
-            <w:tcW w:w="863" w:type="dxa"/>
+            <w:tcW w:w="805" w:type="dxa"/>
           </w:tcPr>
           <w:p/>
         </w:tc>
         <w:tc>
           <w:tcPr>
-            <w:tcW w:w="6042" w:type="dxa"/>
+            <w:tcW w:w="5310" w:type="dxa"/>
           </w:tcPr>
           <w:p/>
         </w:tc>
         <w:tc>
           <w:tcPr>
-            <w:tcW w:w="2049" w:type="dxa"/>
+            <w:tcW w:w="1926" w:type="dxa"/>
           </w:tcPr>
           <w:p/>
         </w:tc>
         <w:tc>
           <w:tcPr>
-            <w:tcW w:w="1931" w:type="dxa"/>
+            <w:tcW w:w="1790" w:type="dxa"/>
           </w:tcPr>
           <w:p/>
         </w:tc>
@@ -1897,7 +1901,7 @@
       <w:tr>
         <w:tc>
           <w:tcPr>
-            <w:tcW w:w="1029" w:type="dxa"/>
+            <w:tcW w:w="1020" w:type="dxa"/>
           </w:tcPr>
           <w:p>
             <w:r>
@@ -1907,13 +1911,13 @@
         </w:tc>
         <w:tc>
           <w:tcPr>
-            <w:tcW w:w="847" w:type="dxa"/>
+            <w:tcW w:w="815" w:type="dxa"/>
           </w:tcPr>
           <w:p/>
         </w:tc>
         <w:tc>
           <w:tcPr>
-            <w:tcW w:w="6139" w:type="dxa"/>
+            <w:tcW w:w="5521" w:type="dxa"/>
           </w:tcPr>
           <w:p>
             <w:pPr>
@@ -1960,20 +1964,20 @@
         </w:tc>
         <w:tc>
           <w:tcPr>
-            <w:tcW w:w="814" w:type="dxa"/>
+            <w:tcW w:w="794" w:type="dxa"/>
             <w:shd w:val="clear" w:color="auto" w:fill="FFCC99"/>
           </w:tcPr>
           <w:p/>
         </w:tc>
         <w:tc>
           <w:tcPr>
-            <w:tcW w:w="949" w:type="dxa"/>
+            <w:tcW w:w="920" w:type="dxa"/>
           </w:tcPr>
           <w:p/>
         </w:tc>
         <w:tc>
           <w:tcPr>
-            <w:tcW w:w="946" w:type="dxa"/>
+            <w:tcW w:w="914" w:type="dxa"/>
             <w:shd w:val="clear" w:color="auto" w:fill="E5DFEC"/>
           </w:tcPr>
           <w:p>
@@ -1984,47 +1988,188 @@
         </w:tc>
         <w:tc>
           <w:tcPr>
-            <w:tcW w:w="916" w:type="dxa"/>
+            <w:tcW w:w="854" w:type="dxa"/>
             <w:shd w:val="clear" w:color="auto" w:fill="DAEEF3"/>
           </w:tcPr>
           <w:p/>
         </w:tc>
         <w:tc>
           <w:tcPr>
-            <w:tcW w:w="949" w:type="dxa"/>
+            <w:tcW w:w="920" w:type="dxa"/>
             <w:shd w:val="clear" w:color="auto" w:fill="DAEEF3"/>
           </w:tcPr>
           <w:p/>
         </w:tc>
         <w:tc>
           <w:tcPr>
-            <w:tcW w:w="1125" w:type="dxa"/>
+            <w:tcW w:w="1115" w:type="dxa"/>
           </w:tcPr>
           <w:p/>
         </w:tc>
         <w:tc>
           <w:tcPr>
-            <w:tcW w:w="863" w:type="dxa"/>
+            <w:tcW w:w="805" w:type="dxa"/>
           </w:tcPr>
           <w:p/>
         </w:tc>
         <w:tc>
           <w:tcPr>
-            <w:tcW w:w="6042" w:type="dxa"/>
+            <w:tcW w:w="5310" w:type="dxa"/>
           </w:tcPr>
           <w:p/>
         </w:tc>
         <w:tc>
           <w:tcPr>
-            <w:tcW w:w="2049" w:type="dxa"/>
+            <w:tcW w:w="1926" w:type="dxa"/>
           </w:tcPr>
           <w:p/>
         </w:tc>
         <w:tc>
           <w:tcPr>
-            <w:tcW w:w="1931" w:type="dxa"/>
+            <w:tcW w:w="1790" w:type="dxa"/>
           </w:tcPr>
           <w:p/>
+        </w:tc>
+      </w:tr>
+      <w:tr>
+        <w:tc>
+          <w:tcPr>
+            <w:tcW w:w="1020" w:type="dxa"/>
+          </w:tcPr>
+          <w:p>
+            <w:r>
+              <w:t>TOSS-UP</w:t>
+            </w:r>
+          </w:p>
+        </w:tc>
+        <w:tc>
+          <w:tcPr>
+            <w:tcW w:w="815" w:type="dxa"/>
+          </w:tcPr>
+          <w:p/>
+        </w:tc>
+        <w:tc>
+          <w:tcPr>
+            <w:tcW w:w="5521" w:type="dxa"/>
+          </w:tcPr>
+          <w:p>
+            <w:pPr>
+              <w:pStyle w:val="NormalWeb"/>
+              <w:spacing w:before="0" w:beforeAutospacing="0" w:after="0" w:afterAutospacing="0"/>
+              <w:rPr>
+                <w:sz w:val="22"/>
+                <w:szCs w:val="22"/>
+              </w:rPr>
+            </w:pPr>
+            <w:r>
+              <w:rPr>
+                <w:i/>
+                <w:iCs/>
+                <w:sz w:val="22"/>
+                <w:szCs w:val="22"/>
+              </w:rPr>
+              <w:t>Short Answer</w:t>
+            </w:r>
+            <w:r>
+              <w:rPr>
+                <w:sz w:val="22"/>
+                <w:szCs w:val="22"/>
+              </w:rPr>
+              <w:t xml:space="preserve">    This is a well-formatted question.</w:t>
+            </w:r>
+          </w:p>
+          <w:p/>
+          <w:p>
+            <w:pPr>
+              <w:pStyle w:val="NormalWeb"/>
+              <w:spacing w:before="0" w:beforeAutospacing="0" w:after="0" w:afterAutospacing="0"/>
+              <w:rPr>
+                <w:i/>
+                <w:iCs/>
+                <w:sz w:val="22"/>
+                <w:szCs w:val="22"/>
+              </w:rPr>
+            </w:pPr>
+            <w:r>
+              <w:t>ANSWER: IT SHOULD BE UNCHANGED</w:t>
+            </w:r>
+          </w:p>
+        </w:tc>
+        <w:tc>
+          <w:tcPr>
+            <w:tcW w:w="794" w:type="dxa"/>
+            <w:shd w:val="clear" w:color="auto" w:fill="FFCC99"/>
+          </w:tcPr>
+          <w:p>
+            <w:r>
+              <w:t>3</w:t>
+            </w:r>
+          </w:p>
+        </w:tc>
+        <w:tc>
+          <w:tcPr>
+            <w:tcW w:w="920" w:type="dxa"/>
+          </w:tcPr>
+          <w:p/>
+        </w:tc>
+        <w:tc>
+          <w:tcPr>
+            <w:tcW w:w="914" w:type="dxa"/>
+            <w:shd w:val="clear" w:color="auto" w:fill="E5DFEC"/>
+          </w:tcPr>
+          <w:p>
+            <w:r>
+              <w:t>HSR</w:t>
+            </w:r>
+          </w:p>
+        </w:tc>
+        <w:tc>
+          <w:tcPr>
+            <w:tcW w:w="854" w:type="dxa"/>
+            <w:shd w:val="clear" w:color="auto" w:fill="DAEEF3"/>
+          </w:tcPr>
+          <w:p/>
+        </w:tc>
+        <w:tc>
+          <w:tcPr>
+            <w:tcW w:w="920" w:type="dxa"/>
+            <w:shd w:val="clear" w:color="auto" w:fill="DAEEF3"/>
+          </w:tcPr>
+          <w:p/>
+        </w:tc>
+        <w:tc>
+          <w:tcPr>
+            <w:tcW w:w="1115" w:type="dxa"/>
+          </w:tcPr>
+          <w:p/>
+        </w:tc>
+        <w:tc>
+          <w:tcPr>
+            <w:tcW w:w="805" w:type="dxa"/>
+          </w:tcPr>
+          <w:p/>
+        </w:tc>
+        <w:tc>
+          <w:tcPr>
+            <w:tcW w:w="5310" w:type="dxa"/>
+          </w:tcPr>
+          <w:p/>
+        </w:tc>
+        <w:tc>
+          <w:tcPr>
+            <w:tcW w:w="1926" w:type="dxa"/>
+          </w:tcPr>
+          <w:p/>
+        </w:tc>
+        <w:tc>
+          <w:tcPr>
+            <w:tcW w:w="1790" w:type="dxa"/>
+          </w:tcPr>
+          <w:p>
+            <w:r>
+              <w:t>Organic</w:t>
+            </w:r>
+          </w:p>
         </w:tc>
       </w:tr>
     </w:tbl>

</xml_diff>

<commit_message>
Makes `nsb assign` overwrite old qletter and round assignments when the user confirms re-assignment (#31)
* When using `nsb assign` on an already-assigned file, confirming that you want to overwrite the assignment should clear the old assignment
Fixes #26

* feat: confirming that the user wants to overwrite a prior assignment removes the rounds and qletters of the old assignment

Closes #26
</commit_message>
<xml_diff>
--- a/tests/test_data/test_assign_questions.docx
+++ b/tests/test_data/test_assign_questions.docx
@@ -10,24 +10,24 @@
         <w:tblLook w:val="04A0" w:firstRow="1" w:lastRow="0" w:firstColumn="1" w:lastColumn="0" w:noHBand="0" w:noVBand="1"/>
       </w:tblPr>
       <w:tblGrid>
-        <w:gridCol w:w="1029"/>
-        <w:gridCol w:w="847"/>
-        <w:gridCol w:w="6139"/>
-        <w:gridCol w:w="814"/>
-        <w:gridCol w:w="949"/>
-        <w:gridCol w:w="946"/>
-        <w:gridCol w:w="916"/>
-        <w:gridCol w:w="949"/>
-        <w:gridCol w:w="1125"/>
-        <w:gridCol w:w="863"/>
-        <w:gridCol w:w="6042"/>
-        <w:gridCol w:w="2049"/>
-        <w:gridCol w:w="1931"/>
+        <w:gridCol w:w="1020"/>
+        <w:gridCol w:w="815"/>
+        <w:gridCol w:w="5521"/>
+        <w:gridCol w:w="794"/>
+        <w:gridCol w:w="920"/>
+        <w:gridCol w:w="914"/>
+        <w:gridCol w:w="854"/>
+        <w:gridCol w:w="920"/>
+        <w:gridCol w:w="1115"/>
+        <w:gridCol w:w="805"/>
+        <w:gridCol w:w="5310"/>
+        <w:gridCol w:w="1926"/>
+        <w:gridCol w:w="1790"/>
       </w:tblGrid>
       <w:tr>
         <w:tc>
           <w:tcPr>
-            <w:tcW w:w="1029" w:type="dxa"/>
+            <w:tcW w:w="1020" w:type="dxa"/>
           </w:tcPr>
           <w:p>
             <w:r>
@@ -37,7 +37,7 @@
         </w:tc>
         <w:tc>
           <w:tcPr>
-            <w:tcW w:w="847" w:type="dxa"/>
+            <w:tcW w:w="815" w:type="dxa"/>
           </w:tcPr>
           <w:p>
             <w:r>
@@ -47,7 +47,7 @@
         </w:tc>
         <w:tc>
           <w:tcPr>
-            <w:tcW w:w="6139" w:type="dxa"/>
+            <w:tcW w:w="5521" w:type="dxa"/>
           </w:tcPr>
           <w:p>
             <w:r>
@@ -60,7 +60,7 @@
         </w:tc>
         <w:tc>
           <w:tcPr>
-            <w:tcW w:w="814" w:type="dxa"/>
+            <w:tcW w:w="794" w:type="dxa"/>
             <w:shd w:val="clear" w:color="auto" w:fill="FFCC99"/>
           </w:tcPr>
           <w:p>
@@ -71,7 +71,7 @@
         </w:tc>
         <w:tc>
           <w:tcPr>
-            <w:tcW w:w="949" w:type="dxa"/>
+            <w:tcW w:w="920" w:type="dxa"/>
           </w:tcPr>
           <w:p>
             <w:r>
@@ -81,7 +81,7 @@
         </w:tc>
         <w:tc>
           <w:tcPr>
-            <w:tcW w:w="946" w:type="dxa"/>
+            <w:tcW w:w="914" w:type="dxa"/>
             <w:shd w:val="clear" w:color="auto" w:fill="E5DFEC"/>
           </w:tcPr>
           <w:p>
@@ -92,7 +92,7 @@
         </w:tc>
         <w:tc>
           <w:tcPr>
-            <w:tcW w:w="916" w:type="dxa"/>
+            <w:tcW w:w="854" w:type="dxa"/>
             <w:shd w:val="clear" w:color="auto" w:fill="DAEEF3"/>
           </w:tcPr>
           <w:p>
@@ -103,7 +103,7 @@
         </w:tc>
         <w:tc>
           <w:tcPr>
-            <w:tcW w:w="949" w:type="dxa"/>
+            <w:tcW w:w="920" w:type="dxa"/>
             <w:shd w:val="clear" w:color="auto" w:fill="DAEEF3"/>
           </w:tcPr>
           <w:p>
@@ -114,7 +114,7 @@
         </w:tc>
         <w:tc>
           <w:tcPr>
-            <w:tcW w:w="1125" w:type="dxa"/>
+            <w:tcW w:w="1115" w:type="dxa"/>
           </w:tcPr>
           <w:p>
             <w:r>
@@ -124,7 +124,7 @@
         </w:tc>
         <w:tc>
           <w:tcPr>
-            <w:tcW w:w="863" w:type="dxa"/>
+            <w:tcW w:w="805" w:type="dxa"/>
           </w:tcPr>
           <w:p>
             <w:r>
@@ -134,7 +134,7 @@
         </w:tc>
         <w:tc>
           <w:tcPr>
-            <w:tcW w:w="6042" w:type="dxa"/>
+            <w:tcW w:w="5310" w:type="dxa"/>
           </w:tcPr>
           <w:p>
             <w:r>
@@ -144,7 +144,7 @@
         </w:tc>
         <w:tc>
           <w:tcPr>
-            <w:tcW w:w="2049" w:type="dxa"/>
+            <w:tcW w:w="1926" w:type="dxa"/>
           </w:tcPr>
           <w:p>
             <w:r>
@@ -154,19 +154,21 @@
         </w:tc>
         <w:tc>
           <w:tcPr>
-            <w:tcW w:w="1931" w:type="dxa"/>
+            <w:tcW w:w="1790" w:type="dxa"/>
           </w:tcPr>
           <w:p>
+            <w:proofErr w:type="spellStart"/>
             <w:r>
               <w:t>Subcat</w:t>
             </w:r>
+            <w:proofErr w:type="spellEnd"/>
           </w:p>
         </w:tc>
       </w:tr>
       <w:tr>
         <w:tc>
           <w:tcPr>
-            <w:tcW w:w="1029" w:type="dxa"/>
+            <w:tcW w:w="1020" w:type="dxa"/>
           </w:tcPr>
           <w:p>
             <w:r>
@@ -176,13 +178,13 @@
         </w:tc>
         <w:tc>
           <w:tcPr>
-            <w:tcW w:w="847" w:type="dxa"/>
+            <w:tcW w:w="815" w:type="dxa"/>
           </w:tcPr>
           <w:p/>
         </w:tc>
         <w:tc>
           <w:tcPr>
-            <w:tcW w:w="6139" w:type="dxa"/>
+            <w:tcW w:w="5521" w:type="dxa"/>
           </w:tcPr>
           <w:p>
             <w:pPr>
@@ -290,7 +292,7 @@
         </w:tc>
         <w:tc>
           <w:tcPr>
-            <w:tcW w:w="814" w:type="dxa"/>
+            <w:tcW w:w="794" w:type="dxa"/>
             <w:shd w:val="clear" w:color="auto" w:fill="FFCC99"/>
           </w:tcPr>
           <w:p>
@@ -301,13 +303,13 @@
         </w:tc>
         <w:tc>
           <w:tcPr>
-            <w:tcW w:w="949" w:type="dxa"/>
+            <w:tcW w:w="920" w:type="dxa"/>
           </w:tcPr>
           <w:p/>
         </w:tc>
         <w:tc>
           <w:tcPr>
-            <w:tcW w:w="946" w:type="dxa"/>
+            <w:tcW w:w="914" w:type="dxa"/>
             <w:shd w:val="clear" w:color="auto" w:fill="E5DFEC"/>
           </w:tcPr>
           <w:p>
@@ -321,45 +323,45 @@
         </w:tc>
         <w:tc>
           <w:tcPr>
-            <w:tcW w:w="916" w:type="dxa"/>
+            <w:tcW w:w="854" w:type="dxa"/>
             <w:shd w:val="clear" w:color="auto" w:fill="DAEEF3"/>
           </w:tcPr>
           <w:p/>
         </w:tc>
         <w:tc>
           <w:tcPr>
-            <w:tcW w:w="949" w:type="dxa"/>
+            <w:tcW w:w="920" w:type="dxa"/>
             <w:shd w:val="clear" w:color="auto" w:fill="DAEEF3"/>
           </w:tcPr>
           <w:p/>
         </w:tc>
         <w:tc>
           <w:tcPr>
-            <w:tcW w:w="1125" w:type="dxa"/>
+            <w:tcW w:w="1115" w:type="dxa"/>
           </w:tcPr>
           <w:p/>
         </w:tc>
         <w:tc>
           <w:tcPr>
-            <w:tcW w:w="863" w:type="dxa"/>
+            <w:tcW w:w="805" w:type="dxa"/>
           </w:tcPr>
           <w:p/>
         </w:tc>
         <w:tc>
           <w:tcPr>
-            <w:tcW w:w="6042" w:type="dxa"/>
+            <w:tcW w:w="5310" w:type="dxa"/>
           </w:tcPr>
           <w:p/>
         </w:tc>
         <w:tc>
           <w:tcPr>
-            <w:tcW w:w="2049" w:type="dxa"/>
+            <w:tcW w:w="1926" w:type="dxa"/>
           </w:tcPr>
           <w:p/>
         </w:tc>
         <w:tc>
           <w:tcPr>
-            <w:tcW w:w="1931" w:type="dxa"/>
+            <w:tcW w:w="1790" w:type="dxa"/>
           </w:tcPr>
           <w:p/>
         </w:tc>
@@ -367,7 +369,7 @@
       <w:tr>
         <w:tc>
           <w:tcPr>
-            <w:tcW w:w="1029" w:type="dxa"/>
+            <w:tcW w:w="1020" w:type="dxa"/>
           </w:tcPr>
           <w:p>
             <w:r>
@@ -377,13 +379,13 @@
         </w:tc>
         <w:tc>
           <w:tcPr>
-            <w:tcW w:w="847" w:type="dxa"/>
+            <w:tcW w:w="815" w:type="dxa"/>
           </w:tcPr>
           <w:p/>
         </w:tc>
         <w:tc>
           <w:tcPr>
-            <w:tcW w:w="6139" w:type="dxa"/>
+            <w:tcW w:w="5521" w:type="dxa"/>
           </w:tcPr>
           <w:p>
             <w:pPr>
@@ -491,7 +493,7 @@
         </w:tc>
         <w:tc>
           <w:tcPr>
-            <w:tcW w:w="814" w:type="dxa"/>
+            <w:tcW w:w="794" w:type="dxa"/>
             <w:shd w:val="clear" w:color="auto" w:fill="FFCC99"/>
           </w:tcPr>
           <w:p>
@@ -502,13 +504,13 @@
         </w:tc>
         <w:tc>
           <w:tcPr>
-            <w:tcW w:w="949" w:type="dxa"/>
+            <w:tcW w:w="920" w:type="dxa"/>
           </w:tcPr>
           <w:p/>
         </w:tc>
         <w:tc>
           <w:tcPr>
-            <w:tcW w:w="946" w:type="dxa"/>
+            <w:tcW w:w="914" w:type="dxa"/>
             <w:shd w:val="clear" w:color="auto" w:fill="E5DFEC"/>
           </w:tcPr>
           <w:p>
@@ -522,45 +524,45 @@
         </w:tc>
         <w:tc>
           <w:tcPr>
-            <w:tcW w:w="916" w:type="dxa"/>
+            <w:tcW w:w="854" w:type="dxa"/>
             <w:shd w:val="clear" w:color="auto" w:fill="DAEEF3"/>
           </w:tcPr>
           <w:p/>
         </w:tc>
         <w:tc>
           <w:tcPr>
-            <w:tcW w:w="949" w:type="dxa"/>
+            <w:tcW w:w="920" w:type="dxa"/>
             <w:shd w:val="clear" w:color="auto" w:fill="DAEEF3"/>
           </w:tcPr>
           <w:p/>
         </w:tc>
         <w:tc>
           <w:tcPr>
-            <w:tcW w:w="1125" w:type="dxa"/>
+            <w:tcW w:w="1115" w:type="dxa"/>
           </w:tcPr>
           <w:p/>
         </w:tc>
         <w:tc>
           <w:tcPr>
-            <w:tcW w:w="863" w:type="dxa"/>
+            <w:tcW w:w="805" w:type="dxa"/>
           </w:tcPr>
           <w:p/>
         </w:tc>
         <w:tc>
           <w:tcPr>
-            <w:tcW w:w="6042" w:type="dxa"/>
+            <w:tcW w:w="5310" w:type="dxa"/>
           </w:tcPr>
           <w:p/>
         </w:tc>
         <w:tc>
           <w:tcPr>
-            <w:tcW w:w="2049" w:type="dxa"/>
+            <w:tcW w:w="1926" w:type="dxa"/>
           </w:tcPr>
           <w:p/>
         </w:tc>
         <w:tc>
           <w:tcPr>
-            <w:tcW w:w="1931" w:type="dxa"/>
+            <w:tcW w:w="1790" w:type="dxa"/>
           </w:tcPr>
           <w:p/>
         </w:tc>
@@ -568,7 +570,7 @@
       <w:tr>
         <w:tc>
           <w:tcPr>
-            <w:tcW w:w="1029" w:type="dxa"/>
+            <w:tcW w:w="1020" w:type="dxa"/>
           </w:tcPr>
           <w:p>
             <w:r>
@@ -578,13 +580,13 @@
         </w:tc>
         <w:tc>
           <w:tcPr>
-            <w:tcW w:w="847" w:type="dxa"/>
+            <w:tcW w:w="815" w:type="dxa"/>
           </w:tcPr>
           <w:p/>
         </w:tc>
         <w:tc>
           <w:tcPr>
-            <w:tcW w:w="6139" w:type="dxa"/>
+            <w:tcW w:w="5521" w:type="dxa"/>
           </w:tcPr>
           <w:p>
             <w:pPr>
@@ -692,7 +694,7 @@
         </w:tc>
         <w:tc>
           <w:tcPr>
-            <w:tcW w:w="814" w:type="dxa"/>
+            <w:tcW w:w="794" w:type="dxa"/>
             <w:shd w:val="clear" w:color="auto" w:fill="FFCC99"/>
           </w:tcPr>
           <w:p>
@@ -703,13 +705,13 @@
         </w:tc>
         <w:tc>
           <w:tcPr>
-            <w:tcW w:w="949" w:type="dxa"/>
+            <w:tcW w:w="920" w:type="dxa"/>
           </w:tcPr>
           <w:p/>
         </w:tc>
         <w:tc>
           <w:tcPr>
-            <w:tcW w:w="946" w:type="dxa"/>
+            <w:tcW w:w="914" w:type="dxa"/>
             <w:shd w:val="clear" w:color="auto" w:fill="E5DFEC"/>
           </w:tcPr>
           <w:p>
@@ -720,45 +722,45 @@
         </w:tc>
         <w:tc>
           <w:tcPr>
-            <w:tcW w:w="916" w:type="dxa"/>
+            <w:tcW w:w="854" w:type="dxa"/>
             <w:shd w:val="clear" w:color="auto" w:fill="DAEEF3"/>
           </w:tcPr>
           <w:p/>
         </w:tc>
         <w:tc>
           <w:tcPr>
-            <w:tcW w:w="949" w:type="dxa"/>
+            <w:tcW w:w="920" w:type="dxa"/>
             <w:shd w:val="clear" w:color="auto" w:fill="DAEEF3"/>
           </w:tcPr>
           <w:p/>
         </w:tc>
         <w:tc>
           <w:tcPr>
-            <w:tcW w:w="1125" w:type="dxa"/>
+            <w:tcW w:w="1115" w:type="dxa"/>
           </w:tcPr>
           <w:p/>
         </w:tc>
         <w:tc>
           <w:tcPr>
-            <w:tcW w:w="863" w:type="dxa"/>
+            <w:tcW w:w="805" w:type="dxa"/>
           </w:tcPr>
           <w:p/>
         </w:tc>
         <w:tc>
           <w:tcPr>
-            <w:tcW w:w="6042" w:type="dxa"/>
+            <w:tcW w:w="5310" w:type="dxa"/>
           </w:tcPr>
           <w:p/>
         </w:tc>
         <w:tc>
           <w:tcPr>
-            <w:tcW w:w="2049" w:type="dxa"/>
+            <w:tcW w:w="1926" w:type="dxa"/>
           </w:tcPr>
           <w:p/>
         </w:tc>
         <w:tc>
           <w:tcPr>
-            <w:tcW w:w="1931" w:type="dxa"/>
+            <w:tcW w:w="1790" w:type="dxa"/>
           </w:tcPr>
           <w:p/>
         </w:tc>
@@ -766,7 +768,7 @@
       <w:tr>
         <w:tc>
           <w:tcPr>
-            <w:tcW w:w="1029" w:type="dxa"/>
+            <w:tcW w:w="1020" w:type="dxa"/>
           </w:tcPr>
           <w:p>
             <w:r>
@@ -776,13 +778,13 @@
         </w:tc>
         <w:tc>
           <w:tcPr>
-            <w:tcW w:w="847" w:type="dxa"/>
+            <w:tcW w:w="815" w:type="dxa"/>
           </w:tcPr>
           <w:p/>
         </w:tc>
         <w:tc>
           <w:tcPr>
-            <w:tcW w:w="6139" w:type="dxa"/>
+            <w:tcW w:w="5521" w:type="dxa"/>
           </w:tcPr>
           <w:p>
             <w:pPr>
@@ -829,20 +831,20 @@
         </w:tc>
         <w:tc>
           <w:tcPr>
-            <w:tcW w:w="814" w:type="dxa"/>
+            <w:tcW w:w="794" w:type="dxa"/>
             <w:shd w:val="clear" w:color="auto" w:fill="FFCC99"/>
           </w:tcPr>
           <w:p/>
         </w:tc>
         <w:tc>
           <w:tcPr>
-            <w:tcW w:w="949" w:type="dxa"/>
+            <w:tcW w:w="920" w:type="dxa"/>
           </w:tcPr>
           <w:p/>
         </w:tc>
         <w:tc>
           <w:tcPr>
-            <w:tcW w:w="946" w:type="dxa"/>
+            <w:tcW w:w="914" w:type="dxa"/>
             <w:shd w:val="clear" w:color="auto" w:fill="E5DFEC"/>
           </w:tcPr>
           <w:p>
@@ -853,45 +855,45 @@
         </w:tc>
         <w:tc>
           <w:tcPr>
-            <w:tcW w:w="916" w:type="dxa"/>
+            <w:tcW w:w="854" w:type="dxa"/>
             <w:shd w:val="clear" w:color="auto" w:fill="DAEEF3"/>
           </w:tcPr>
           <w:p/>
         </w:tc>
         <w:tc>
           <w:tcPr>
-            <w:tcW w:w="949" w:type="dxa"/>
+            <w:tcW w:w="920" w:type="dxa"/>
             <w:shd w:val="clear" w:color="auto" w:fill="DAEEF3"/>
           </w:tcPr>
           <w:p/>
         </w:tc>
         <w:tc>
           <w:tcPr>
-            <w:tcW w:w="1125" w:type="dxa"/>
+            <w:tcW w:w="1115" w:type="dxa"/>
           </w:tcPr>
           <w:p/>
         </w:tc>
         <w:tc>
           <w:tcPr>
-            <w:tcW w:w="863" w:type="dxa"/>
+            <w:tcW w:w="805" w:type="dxa"/>
           </w:tcPr>
           <w:p/>
         </w:tc>
         <w:tc>
           <w:tcPr>
-            <w:tcW w:w="6042" w:type="dxa"/>
+            <w:tcW w:w="5310" w:type="dxa"/>
           </w:tcPr>
           <w:p/>
         </w:tc>
         <w:tc>
           <w:tcPr>
-            <w:tcW w:w="2049" w:type="dxa"/>
+            <w:tcW w:w="1926" w:type="dxa"/>
           </w:tcPr>
           <w:p/>
         </w:tc>
         <w:tc>
           <w:tcPr>
-            <w:tcW w:w="1931" w:type="dxa"/>
+            <w:tcW w:w="1790" w:type="dxa"/>
           </w:tcPr>
           <w:p/>
         </w:tc>
@@ -899,7 +901,7 @@
       <w:tr>
         <w:tc>
           <w:tcPr>
-            <w:tcW w:w="1029" w:type="dxa"/>
+            <w:tcW w:w="1020" w:type="dxa"/>
           </w:tcPr>
           <w:p>
             <w:r>
@@ -909,13 +911,13 @@
         </w:tc>
         <w:tc>
           <w:tcPr>
-            <w:tcW w:w="847" w:type="dxa"/>
+            <w:tcW w:w="815" w:type="dxa"/>
           </w:tcPr>
           <w:p/>
         </w:tc>
         <w:tc>
           <w:tcPr>
-            <w:tcW w:w="6139" w:type="dxa"/>
+            <w:tcW w:w="5521" w:type="dxa"/>
           </w:tcPr>
           <w:p>
             <w:pPr>
@@ -952,7 +954,7 @@
         </w:tc>
         <w:tc>
           <w:tcPr>
-            <w:tcW w:w="814" w:type="dxa"/>
+            <w:tcW w:w="794" w:type="dxa"/>
             <w:shd w:val="clear" w:color="auto" w:fill="FFCC99"/>
           </w:tcPr>
           <w:p>
@@ -963,13 +965,13 @@
         </w:tc>
         <w:tc>
           <w:tcPr>
-            <w:tcW w:w="949" w:type="dxa"/>
+            <w:tcW w:w="920" w:type="dxa"/>
           </w:tcPr>
           <w:p/>
         </w:tc>
         <w:tc>
           <w:tcPr>
-            <w:tcW w:w="946" w:type="dxa"/>
+            <w:tcW w:w="914" w:type="dxa"/>
             <w:shd w:val="clear" w:color="auto" w:fill="E5DFEC"/>
           </w:tcPr>
           <w:p>
@@ -980,45 +982,45 @@
         </w:tc>
         <w:tc>
           <w:tcPr>
-            <w:tcW w:w="916" w:type="dxa"/>
+            <w:tcW w:w="854" w:type="dxa"/>
             <w:shd w:val="clear" w:color="auto" w:fill="DAEEF3"/>
           </w:tcPr>
           <w:p/>
         </w:tc>
         <w:tc>
           <w:tcPr>
-            <w:tcW w:w="949" w:type="dxa"/>
+            <w:tcW w:w="920" w:type="dxa"/>
             <w:shd w:val="clear" w:color="auto" w:fill="DAEEF3"/>
           </w:tcPr>
           <w:p/>
         </w:tc>
         <w:tc>
           <w:tcPr>
-            <w:tcW w:w="1125" w:type="dxa"/>
+            <w:tcW w:w="1115" w:type="dxa"/>
           </w:tcPr>
           <w:p/>
         </w:tc>
         <w:tc>
           <w:tcPr>
-            <w:tcW w:w="863" w:type="dxa"/>
+            <w:tcW w:w="805" w:type="dxa"/>
           </w:tcPr>
           <w:p/>
         </w:tc>
         <w:tc>
           <w:tcPr>
-            <w:tcW w:w="6042" w:type="dxa"/>
+            <w:tcW w:w="5310" w:type="dxa"/>
           </w:tcPr>
           <w:p/>
         </w:tc>
         <w:tc>
           <w:tcPr>
-            <w:tcW w:w="2049" w:type="dxa"/>
+            <w:tcW w:w="1926" w:type="dxa"/>
           </w:tcPr>
           <w:p/>
         </w:tc>
         <w:tc>
           <w:tcPr>
-            <w:tcW w:w="1931" w:type="dxa"/>
+            <w:tcW w:w="1790" w:type="dxa"/>
           </w:tcPr>
           <w:p>
             <w:r>
@@ -1030,7 +1032,7 @@
       <w:tr>
         <w:tc>
           <w:tcPr>
-            <w:tcW w:w="1029" w:type="dxa"/>
+            <w:tcW w:w="1020" w:type="dxa"/>
           </w:tcPr>
           <w:p>
             <w:r>
@@ -1040,13 +1042,13 @@
         </w:tc>
         <w:tc>
           <w:tcPr>
-            <w:tcW w:w="847" w:type="dxa"/>
+            <w:tcW w:w="815" w:type="dxa"/>
           </w:tcPr>
           <w:p/>
         </w:tc>
         <w:tc>
           <w:tcPr>
-            <w:tcW w:w="6139" w:type="dxa"/>
+            <w:tcW w:w="5521" w:type="dxa"/>
           </w:tcPr>
           <w:p>
             <w:pPr>
@@ -1083,7 +1085,7 @@
         </w:tc>
         <w:tc>
           <w:tcPr>
-            <w:tcW w:w="814" w:type="dxa"/>
+            <w:tcW w:w="794" w:type="dxa"/>
             <w:shd w:val="clear" w:color="auto" w:fill="FFCC99"/>
           </w:tcPr>
           <w:p>
@@ -1094,13 +1096,13 @@
         </w:tc>
         <w:tc>
           <w:tcPr>
-            <w:tcW w:w="949" w:type="dxa"/>
+            <w:tcW w:w="920" w:type="dxa"/>
           </w:tcPr>
           <w:p/>
         </w:tc>
         <w:tc>
           <w:tcPr>
-            <w:tcW w:w="946" w:type="dxa"/>
+            <w:tcW w:w="914" w:type="dxa"/>
             <w:shd w:val="clear" w:color="auto" w:fill="E5DFEC"/>
           </w:tcPr>
           <w:p>
@@ -1111,45 +1113,45 @@
         </w:tc>
         <w:tc>
           <w:tcPr>
-            <w:tcW w:w="916" w:type="dxa"/>
+            <w:tcW w:w="854" w:type="dxa"/>
             <w:shd w:val="clear" w:color="auto" w:fill="DAEEF3"/>
           </w:tcPr>
           <w:p/>
         </w:tc>
         <w:tc>
           <w:tcPr>
-            <w:tcW w:w="949" w:type="dxa"/>
+            <w:tcW w:w="920" w:type="dxa"/>
             <w:shd w:val="clear" w:color="auto" w:fill="DAEEF3"/>
           </w:tcPr>
           <w:p/>
         </w:tc>
         <w:tc>
           <w:tcPr>
-            <w:tcW w:w="1125" w:type="dxa"/>
+            <w:tcW w:w="1115" w:type="dxa"/>
           </w:tcPr>
           <w:p/>
         </w:tc>
         <w:tc>
           <w:tcPr>
-            <w:tcW w:w="863" w:type="dxa"/>
+            <w:tcW w:w="805" w:type="dxa"/>
           </w:tcPr>
           <w:p/>
         </w:tc>
         <w:tc>
           <w:tcPr>
-            <w:tcW w:w="6042" w:type="dxa"/>
+            <w:tcW w:w="5310" w:type="dxa"/>
           </w:tcPr>
           <w:p/>
         </w:tc>
         <w:tc>
           <w:tcPr>
-            <w:tcW w:w="2049" w:type="dxa"/>
+            <w:tcW w:w="1926" w:type="dxa"/>
           </w:tcPr>
           <w:p/>
         </w:tc>
         <w:tc>
           <w:tcPr>
-            <w:tcW w:w="1931" w:type="dxa"/>
+            <w:tcW w:w="1790" w:type="dxa"/>
           </w:tcPr>
           <w:p>
             <w:r>
@@ -1161,7 +1163,7 @@
       <w:tr>
         <w:tc>
           <w:tcPr>
-            <w:tcW w:w="1029" w:type="dxa"/>
+            <w:tcW w:w="1020" w:type="dxa"/>
           </w:tcPr>
           <w:p>
             <w:r>
@@ -1171,13 +1173,13 @@
         </w:tc>
         <w:tc>
           <w:tcPr>
-            <w:tcW w:w="847" w:type="dxa"/>
+            <w:tcW w:w="815" w:type="dxa"/>
           </w:tcPr>
           <w:p/>
         </w:tc>
         <w:tc>
           <w:tcPr>
-            <w:tcW w:w="6139" w:type="dxa"/>
+            <w:tcW w:w="5521" w:type="dxa"/>
           </w:tcPr>
           <w:p>
             <w:pPr>
@@ -1214,7 +1216,7 @@
         </w:tc>
         <w:tc>
           <w:tcPr>
-            <w:tcW w:w="814" w:type="dxa"/>
+            <w:tcW w:w="794" w:type="dxa"/>
             <w:shd w:val="clear" w:color="auto" w:fill="FFCC99"/>
           </w:tcPr>
           <w:p>
@@ -1225,13 +1227,13 @@
         </w:tc>
         <w:tc>
           <w:tcPr>
-            <w:tcW w:w="949" w:type="dxa"/>
+            <w:tcW w:w="920" w:type="dxa"/>
           </w:tcPr>
           <w:p/>
         </w:tc>
         <w:tc>
           <w:tcPr>
-            <w:tcW w:w="946" w:type="dxa"/>
+            <w:tcW w:w="914" w:type="dxa"/>
             <w:shd w:val="clear" w:color="auto" w:fill="E5DFEC"/>
           </w:tcPr>
           <w:p>
@@ -1242,45 +1244,45 @@
         </w:tc>
         <w:tc>
           <w:tcPr>
-            <w:tcW w:w="916" w:type="dxa"/>
+            <w:tcW w:w="854" w:type="dxa"/>
             <w:shd w:val="clear" w:color="auto" w:fill="DAEEF3"/>
           </w:tcPr>
           <w:p/>
         </w:tc>
         <w:tc>
           <w:tcPr>
-            <w:tcW w:w="949" w:type="dxa"/>
+            <w:tcW w:w="920" w:type="dxa"/>
             <w:shd w:val="clear" w:color="auto" w:fill="DAEEF3"/>
           </w:tcPr>
           <w:p/>
         </w:tc>
         <w:tc>
           <w:tcPr>
-            <w:tcW w:w="1125" w:type="dxa"/>
+            <w:tcW w:w="1115" w:type="dxa"/>
           </w:tcPr>
           <w:p/>
         </w:tc>
         <w:tc>
           <w:tcPr>
-            <w:tcW w:w="863" w:type="dxa"/>
+            <w:tcW w:w="805" w:type="dxa"/>
           </w:tcPr>
           <w:p/>
         </w:tc>
         <w:tc>
           <w:tcPr>
-            <w:tcW w:w="6042" w:type="dxa"/>
+            <w:tcW w:w="5310" w:type="dxa"/>
           </w:tcPr>
           <w:p/>
         </w:tc>
         <w:tc>
           <w:tcPr>
-            <w:tcW w:w="2049" w:type="dxa"/>
+            <w:tcW w:w="1926" w:type="dxa"/>
           </w:tcPr>
           <w:p/>
         </w:tc>
         <w:tc>
           <w:tcPr>
-            <w:tcW w:w="1931" w:type="dxa"/>
+            <w:tcW w:w="1790" w:type="dxa"/>
           </w:tcPr>
           <w:p>
             <w:r>
@@ -1292,7 +1294,7 @@
       <w:tr>
         <w:tc>
           <w:tcPr>
-            <w:tcW w:w="1029" w:type="dxa"/>
+            <w:tcW w:w="1020" w:type="dxa"/>
           </w:tcPr>
           <w:p>
             <w:r>
@@ -1302,13 +1304,13 @@
         </w:tc>
         <w:tc>
           <w:tcPr>
-            <w:tcW w:w="847" w:type="dxa"/>
+            <w:tcW w:w="815" w:type="dxa"/>
           </w:tcPr>
           <w:p/>
         </w:tc>
         <w:tc>
           <w:tcPr>
-            <w:tcW w:w="6139" w:type="dxa"/>
+            <w:tcW w:w="5521" w:type="dxa"/>
           </w:tcPr>
           <w:p>
             <w:pPr>
@@ -1345,7 +1347,7 @@
         </w:tc>
         <w:tc>
           <w:tcPr>
-            <w:tcW w:w="814" w:type="dxa"/>
+            <w:tcW w:w="794" w:type="dxa"/>
             <w:shd w:val="clear" w:color="auto" w:fill="FFCC99"/>
           </w:tcPr>
           <w:p>
@@ -1356,13 +1358,13 @@
         </w:tc>
         <w:tc>
           <w:tcPr>
-            <w:tcW w:w="949" w:type="dxa"/>
+            <w:tcW w:w="920" w:type="dxa"/>
           </w:tcPr>
           <w:p/>
         </w:tc>
         <w:tc>
           <w:tcPr>
-            <w:tcW w:w="946" w:type="dxa"/>
+            <w:tcW w:w="914" w:type="dxa"/>
             <w:shd w:val="clear" w:color="auto" w:fill="E5DFEC"/>
           </w:tcPr>
           <w:p>
@@ -1373,49 +1375,51 @@
         </w:tc>
         <w:tc>
           <w:tcPr>
-            <w:tcW w:w="916" w:type="dxa"/>
+            <w:tcW w:w="854" w:type="dxa"/>
             <w:shd w:val="clear" w:color="auto" w:fill="DAEEF3"/>
           </w:tcPr>
           <w:p/>
         </w:tc>
         <w:tc>
           <w:tcPr>
-            <w:tcW w:w="949" w:type="dxa"/>
+            <w:tcW w:w="920" w:type="dxa"/>
             <w:shd w:val="clear" w:color="auto" w:fill="DAEEF3"/>
           </w:tcPr>
           <w:p/>
         </w:tc>
         <w:tc>
           <w:tcPr>
-            <w:tcW w:w="1125" w:type="dxa"/>
+            <w:tcW w:w="1115" w:type="dxa"/>
           </w:tcPr>
           <w:p>
+            <w:proofErr w:type="spellStart"/>
             <w:r>
               <w:t>Walfred</w:t>
             </w:r>
+            <w:proofErr w:type="spellEnd"/>
           </w:p>
         </w:tc>
         <w:tc>
           <w:tcPr>
-            <w:tcW w:w="863" w:type="dxa"/>
+            <w:tcW w:w="805" w:type="dxa"/>
           </w:tcPr>
           <w:p/>
         </w:tc>
         <w:tc>
           <w:tcPr>
-            <w:tcW w:w="6042" w:type="dxa"/>
+            <w:tcW w:w="5310" w:type="dxa"/>
           </w:tcPr>
           <w:p/>
         </w:tc>
         <w:tc>
           <w:tcPr>
-            <w:tcW w:w="2049" w:type="dxa"/>
+            <w:tcW w:w="1926" w:type="dxa"/>
           </w:tcPr>
           <w:p/>
         </w:tc>
         <w:tc>
           <w:tcPr>
-            <w:tcW w:w="1931" w:type="dxa"/>
+            <w:tcW w:w="1790" w:type="dxa"/>
           </w:tcPr>
           <w:p>
             <w:r>
@@ -1427,7 +1431,7 @@
       <w:tr>
         <w:tc>
           <w:tcPr>
-            <w:tcW w:w="1029" w:type="dxa"/>
+            <w:tcW w:w="1020" w:type="dxa"/>
           </w:tcPr>
           <w:p>
             <w:r>
@@ -1437,13 +1441,13 @@
         </w:tc>
         <w:tc>
           <w:tcPr>
-            <w:tcW w:w="847" w:type="dxa"/>
+            <w:tcW w:w="815" w:type="dxa"/>
           </w:tcPr>
           <w:p/>
         </w:tc>
         <w:tc>
           <w:tcPr>
-            <w:tcW w:w="6139" w:type="dxa"/>
+            <w:tcW w:w="5521" w:type="dxa"/>
           </w:tcPr>
           <w:p>
             <w:pPr>
@@ -1480,7 +1484,7 @@
         </w:tc>
         <w:tc>
           <w:tcPr>
-            <w:tcW w:w="814" w:type="dxa"/>
+            <w:tcW w:w="794" w:type="dxa"/>
             <w:shd w:val="clear" w:color="auto" w:fill="FFCC99"/>
           </w:tcPr>
           <w:p>
@@ -1491,13 +1495,13 @@
         </w:tc>
         <w:tc>
           <w:tcPr>
-            <w:tcW w:w="949" w:type="dxa"/>
+            <w:tcW w:w="920" w:type="dxa"/>
           </w:tcPr>
           <w:p/>
         </w:tc>
         <w:tc>
           <w:tcPr>
-            <w:tcW w:w="946" w:type="dxa"/>
+            <w:tcW w:w="914" w:type="dxa"/>
             <w:shd w:val="clear" w:color="auto" w:fill="E5DFEC"/>
           </w:tcPr>
           <w:p>
@@ -1508,21 +1512,21 @@
         </w:tc>
         <w:tc>
           <w:tcPr>
-            <w:tcW w:w="916" w:type="dxa"/>
+            <w:tcW w:w="854" w:type="dxa"/>
             <w:shd w:val="clear" w:color="auto" w:fill="DAEEF3"/>
           </w:tcPr>
           <w:p/>
         </w:tc>
         <w:tc>
           <w:tcPr>
-            <w:tcW w:w="949" w:type="dxa"/>
+            <w:tcW w:w="920" w:type="dxa"/>
             <w:shd w:val="clear" w:color="auto" w:fill="DAEEF3"/>
           </w:tcPr>
           <w:p/>
         </w:tc>
         <w:tc>
           <w:tcPr>
-            <w:tcW w:w="1125" w:type="dxa"/>
+            <w:tcW w:w="1115" w:type="dxa"/>
           </w:tcPr>
           <w:p>
             <w:r>
@@ -1532,25 +1536,25 @@
         </w:tc>
         <w:tc>
           <w:tcPr>
-            <w:tcW w:w="863" w:type="dxa"/>
+            <w:tcW w:w="805" w:type="dxa"/>
           </w:tcPr>
           <w:p/>
         </w:tc>
         <w:tc>
           <w:tcPr>
-            <w:tcW w:w="6042" w:type="dxa"/>
+            <w:tcW w:w="5310" w:type="dxa"/>
           </w:tcPr>
           <w:p/>
         </w:tc>
         <w:tc>
           <w:tcPr>
-            <w:tcW w:w="2049" w:type="dxa"/>
+            <w:tcW w:w="1926" w:type="dxa"/>
           </w:tcPr>
           <w:p/>
         </w:tc>
         <w:tc>
           <w:tcPr>
-            <w:tcW w:w="1931" w:type="dxa"/>
+            <w:tcW w:w="1790" w:type="dxa"/>
           </w:tcPr>
           <w:p/>
         </w:tc>
@@ -1558,7 +1562,7 @@
       <w:tr>
         <w:tc>
           <w:tcPr>
-            <w:tcW w:w="1029" w:type="dxa"/>
+            <w:tcW w:w="1020" w:type="dxa"/>
           </w:tcPr>
           <w:p>
             <w:r>
@@ -1568,13 +1572,13 @@
         </w:tc>
         <w:tc>
           <w:tcPr>
-            <w:tcW w:w="847" w:type="dxa"/>
+            <w:tcW w:w="815" w:type="dxa"/>
           </w:tcPr>
           <w:p/>
         </w:tc>
         <w:tc>
           <w:tcPr>
-            <w:tcW w:w="6139" w:type="dxa"/>
+            <w:tcW w:w="5521" w:type="dxa"/>
           </w:tcPr>
           <w:p>
             <w:pPr>
@@ -1611,7 +1615,7 @@
         </w:tc>
         <w:tc>
           <w:tcPr>
-            <w:tcW w:w="814" w:type="dxa"/>
+            <w:tcW w:w="794" w:type="dxa"/>
             <w:shd w:val="clear" w:color="auto" w:fill="FFCC99"/>
           </w:tcPr>
           <w:p>
@@ -1622,13 +1626,13 @@
         </w:tc>
         <w:tc>
           <w:tcPr>
-            <w:tcW w:w="949" w:type="dxa"/>
+            <w:tcW w:w="920" w:type="dxa"/>
           </w:tcPr>
           <w:p/>
         </w:tc>
         <w:tc>
           <w:tcPr>
-            <w:tcW w:w="946" w:type="dxa"/>
+            <w:tcW w:w="914" w:type="dxa"/>
             <w:shd w:val="clear" w:color="auto" w:fill="E5DFEC"/>
           </w:tcPr>
           <w:p>
@@ -1639,45 +1643,45 @@
         </w:tc>
         <w:tc>
           <w:tcPr>
-            <w:tcW w:w="916" w:type="dxa"/>
+            <w:tcW w:w="854" w:type="dxa"/>
             <w:shd w:val="clear" w:color="auto" w:fill="DAEEF3"/>
           </w:tcPr>
           <w:p/>
         </w:tc>
         <w:tc>
           <w:tcPr>
-            <w:tcW w:w="949" w:type="dxa"/>
+            <w:tcW w:w="920" w:type="dxa"/>
             <w:shd w:val="clear" w:color="auto" w:fill="DAEEF3"/>
           </w:tcPr>
           <w:p/>
         </w:tc>
         <w:tc>
           <w:tcPr>
-            <w:tcW w:w="1125" w:type="dxa"/>
+            <w:tcW w:w="1115" w:type="dxa"/>
           </w:tcPr>
           <w:p/>
         </w:tc>
         <w:tc>
           <w:tcPr>
-            <w:tcW w:w="863" w:type="dxa"/>
+            <w:tcW w:w="805" w:type="dxa"/>
           </w:tcPr>
           <w:p/>
         </w:tc>
         <w:tc>
           <w:tcPr>
-            <w:tcW w:w="6042" w:type="dxa"/>
+            <w:tcW w:w="5310" w:type="dxa"/>
           </w:tcPr>
           <w:p/>
         </w:tc>
         <w:tc>
           <w:tcPr>
-            <w:tcW w:w="2049" w:type="dxa"/>
+            <w:tcW w:w="1926" w:type="dxa"/>
           </w:tcPr>
           <w:p/>
         </w:tc>
         <w:tc>
           <w:tcPr>
-            <w:tcW w:w="1931" w:type="dxa"/>
+            <w:tcW w:w="1790" w:type="dxa"/>
           </w:tcPr>
           <w:p/>
         </w:tc>
@@ -1685,7 +1689,7 @@
       <w:tr>
         <w:tc>
           <w:tcPr>
-            <w:tcW w:w="1029" w:type="dxa"/>
+            <w:tcW w:w="1020" w:type="dxa"/>
           </w:tcPr>
           <w:p>
             <w:r>
@@ -1695,13 +1699,13 @@
         </w:tc>
         <w:tc>
           <w:tcPr>
-            <w:tcW w:w="847" w:type="dxa"/>
+            <w:tcW w:w="815" w:type="dxa"/>
           </w:tcPr>
           <w:p/>
         </w:tc>
         <w:tc>
           <w:tcPr>
-            <w:tcW w:w="6139" w:type="dxa"/>
+            <w:tcW w:w="5521" w:type="dxa"/>
           </w:tcPr>
           <w:p>
             <w:pPr>
@@ -1819,7 +1823,7 @@
         </w:tc>
         <w:tc>
           <w:tcPr>
-            <w:tcW w:w="814" w:type="dxa"/>
+            <w:tcW w:w="794" w:type="dxa"/>
             <w:shd w:val="clear" w:color="auto" w:fill="FFCC99"/>
           </w:tcPr>
           <w:p>
@@ -1830,13 +1834,13 @@
         </w:tc>
         <w:tc>
           <w:tcPr>
-            <w:tcW w:w="949" w:type="dxa"/>
+            <w:tcW w:w="920" w:type="dxa"/>
           </w:tcPr>
           <w:p/>
         </w:tc>
         <w:tc>
           <w:tcPr>
-            <w:tcW w:w="946" w:type="dxa"/>
+            <w:tcW w:w="914" w:type="dxa"/>
             <w:shd w:val="clear" w:color="auto" w:fill="E5DFEC"/>
           </w:tcPr>
           <w:p>
@@ -1847,21 +1851,21 @@
         </w:tc>
         <w:tc>
           <w:tcPr>
-            <w:tcW w:w="916" w:type="dxa"/>
+            <w:tcW w:w="854" w:type="dxa"/>
             <w:shd w:val="clear" w:color="auto" w:fill="DAEEF3"/>
           </w:tcPr>
           <w:p/>
         </w:tc>
         <w:tc>
           <w:tcPr>
-            <w:tcW w:w="949" w:type="dxa"/>
+            <w:tcW w:w="920" w:type="dxa"/>
             <w:shd w:val="clear" w:color="auto" w:fill="DAEEF3"/>
           </w:tcPr>
           <w:p/>
         </w:tc>
         <w:tc>
           <w:tcPr>
-            <w:tcW w:w="1125" w:type="dxa"/>
+            <w:tcW w:w="1115" w:type="dxa"/>
           </w:tcPr>
           <w:p>
             <w:r>
@@ -1871,25 +1875,25 @@
         </w:tc>
         <w:tc>
           <w:tcPr>
-            <w:tcW w:w="863" w:type="dxa"/>
+            <w:tcW w:w="805" w:type="dxa"/>
           </w:tcPr>
           <w:p/>
         </w:tc>
         <w:tc>
           <w:tcPr>
-            <w:tcW w:w="6042" w:type="dxa"/>
+            <w:tcW w:w="5310" w:type="dxa"/>
           </w:tcPr>
           <w:p/>
         </w:tc>
         <w:tc>
           <w:tcPr>
-            <w:tcW w:w="2049" w:type="dxa"/>
+            <w:tcW w:w="1926" w:type="dxa"/>
           </w:tcPr>
           <w:p/>
         </w:tc>
         <w:tc>
           <w:tcPr>
-            <w:tcW w:w="1931" w:type="dxa"/>
+            <w:tcW w:w="1790" w:type="dxa"/>
           </w:tcPr>
           <w:p/>
         </w:tc>
@@ -1897,7 +1901,7 @@
       <w:tr>
         <w:tc>
           <w:tcPr>
-            <w:tcW w:w="1029" w:type="dxa"/>
+            <w:tcW w:w="1020" w:type="dxa"/>
           </w:tcPr>
           <w:p>
             <w:r>
@@ -1907,13 +1911,13 @@
         </w:tc>
         <w:tc>
           <w:tcPr>
-            <w:tcW w:w="847" w:type="dxa"/>
+            <w:tcW w:w="815" w:type="dxa"/>
           </w:tcPr>
           <w:p/>
         </w:tc>
         <w:tc>
           <w:tcPr>
-            <w:tcW w:w="6139" w:type="dxa"/>
+            <w:tcW w:w="5521" w:type="dxa"/>
           </w:tcPr>
           <w:p>
             <w:pPr>
@@ -1960,20 +1964,20 @@
         </w:tc>
         <w:tc>
           <w:tcPr>
-            <w:tcW w:w="814" w:type="dxa"/>
+            <w:tcW w:w="794" w:type="dxa"/>
             <w:shd w:val="clear" w:color="auto" w:fill="FFCC99"/>
           </w:tcPr>
           <w:p/>
         </w:tc>
         <w:tc>
           <w:tcPr>
-            <w:tcW w:w="949" w:type="dxa"/>
+            <w:tcW w:w="920" w:type="dxa"/>
           </w:tcPr>
           <w:p/>
         </w:tc>
         <w:tc>
           <w:tcPr>
-            <w:tcW w:w="946" w:type="dxa"/>
+            <w:tcW w:w="914" w:type="dxa"/>
             <w:shd w:val="clear" w:color="auto" w:fill="E5DFEC"/>
           </w:tcPr>
           <w:p>
@@ -1984,47 +1988,188 @@
         </w:tc>
         <w:tc>
           <w:tcPr>
-            <w:tcW w:w="916" w:type="dxa"/>
+            <w:tcW w:w="854" w:type="dxa"/>
             <w:shd w:val="clear" w:color="auto" w:fill="DAEEF3"/>
           </w:tcPr>
           <w:p/>
         </w:tc>
         <w:tc>
           <w:tcPr>
-            <w:tcW w:w="949" w:type="dxa"/>
+            <w:tcW w:w="920" w:type="dxa"/>
             <w:shd w:val="clear" w:color="auto" w:fill="DAEEF3"/>
           </w:tcPr>
           <w:p/>
         </w:tc>
         <w:tc>
           <w:tcPr>
-            <w:tcW w:w="1125" w:type="dxa"/>
+            <w:tcW w:w="1115" w:type="dxa"/>
           </w:tcPr>
           <w:p/>
         </w:tc>
         <w:tc>
           <w:tcPr>
-            <w:tcW w:w="863" w:type="dxa"/>
+            <w:tcW w:w="805" w:type="dxa"/>
           </w:tcPr>
           <w:p/>
         </w:tc>
         <w:tc>
           <w:tcPr>
-            <w:tcW w:w="6042" w:type="dxa"/>
+            <w:tcW w:w="5310" w:type="dxa"/>
           </w:tcPr>
           <w:p/>
         </w:tc>
         <w:tc>
           <w:tcPr>
-            <w:tcW w:w="2049" w:type="dxa"/>
+            <w:tcW w:w="1926" w:type="dxa"/>
           </w:tcPr>
           <w:p/>
         </w:tc>
         <w:tc>
           <w:tcPr>
-            <w:tcW w:w="1931" w:type="dxa"/>
+            <w:tcW w:w="1790" w:type="dxa"/>
           </w:tcPr>
           <w:p/>
+        </w:tc>
+      </w:tr>
+      <w:tr>
+        <w:tc>
+          <w:tcPr>
+            <w:tcW w:w="1020" w:type="dxa"/>
+          </w:tcPr>
+          <w:p>
+            <w:r>
+              <w:t>TOSS-UP</w:t>
+            </w:r>
+          </w:p>
+        </w:tc>
+        <w:tc>
+          <w:tcPr>
+            <w:tcW w:w="815" w:type="dxa"/>
+          </w:tcPr>
+          <w:p/>
+        </w:tc>
+        <w:tc>
+          <w:tcPr>
+            <w:tcW w:w="5521" w:type="dxa"/>
+          </w:tcPr>
+          <w:p>
+            <w:pPr>
+              <w:pStyle w:val="NormalWeb"/>
+              <w:spacing w:before="0" w:beforeAutospacing="0" w:after="0" w:afterAutospacing="0"/>
+              <w:rPr>
+                <w:sz w:val="22"/>
+                <w:szCs w:val="22"/>
+              </w:rPr>
+            </w:pPr>
+            <w:r>
+              <w:rPr>
+                <w:i/>
+                <w:iCs/>
+                <w:sz w:val="22"/>
+                <w:szCs w:val="22"/>
+              </w:rPr>
+              <w:t>Short Answer</w:t>
+            </w:r>
+            <w:r>
+              <w:rPr>
+                <w:sz w:val="22"/>
+                <w:szCs w:val="22"/>
+              </w:rPr>
+              <w:t xml:space="preserve">    This is a well-formatted question.</w:t>
+            </w:r>
+          </w:p>
+          <w:p/>
+          <w:p>
+            <w:pPr>
+              <w:pStyle w:val="NormalWeb"/>
+              <w:spacing w:before="0" w:beforeAutospacing="0" w:after="0" w:afterAutospacing="0"/>
+              <w:rPr>
+                <w:i/>
+                <w:iCs/>
+                <w:sz w:val="22"/>
+                <w:szCs w:val="22"/>
+              </w:rPr>
+            </w:pPr>
+            <w:r>
+              <w:t>ANSWER: IT SHOULD BE UNCHANGED</w:t>
+            </w:r>
+          </w:p>
+        </w:tc>
+        <w:tc>
+          <w:tcPr>
+            <w:tcW w:w="794" w:type="dxa"/>
+            <w:shd w:val="clear" w:color="auto" w:fill="FFCC99"/>
+          </w:tcPr>
+          <w:p>
+            <w:r>
+              <w:t>3</w:t>
+            </w:r>
+          </w:p>
+        </w:tc>
+        <w:tc>
+          <w:tcPr>
+            <w:tcW w:w="920" w:type="dxa"/>
+          </w:tcPr>
+          <w:p/>
+        </w:tc>
+        <w:tc>
+          <w:tcPr>
+            <w:tcW w:w="914" w:type="dxa"/>
+            <w:shd w:val="clear" w:color="auto" w:fill="E5DFEC"/>
+          </w:tcPr>
+          <w:p>
+            <w:r>
+              <w:t>HSR</w:t>
+            </w:r>
+          </w:p>
+        </w:tc>
+        <w:tc>
+          <w:tcPr>
+            <w:tcW w:w="854" w:type="dxa"/>
+            <w:shd w:val="clear" w:color="auto" w:fill="DAEEF3"/>
+          </w:tcPr>
+          <w:p/>
+        </w:tc>
+        <w:tc>
+          <w:tcPr>
+            <w:tcW w:w="920" w:type="dxa"/>
+            <w:shd w:val="clear" w:color="auto" w:fill="DAEEF3"/>
+          </w:tcPr>
+          <w:p/>
+        </w:tc>
+        <w:tc>
+          <w:tcPr>
+            <w:tcW w:w="1115" w:type="dxa"/>
+          </w:tcPr>
+          <w:p/>
+        </w:tc>
+        <w:tc>
+          <w:tcPr>
+            <w:tcW w:w="805" w:type="dxa"/>
+          </w:tcPr>
+          <w:p/>
+        </w:tc>
+        <w:tc>
+          <w:tcPr>
+            <w:tcW w:w="5310" w:type="dxa"/>
+          </w:tcPr>
+          <w:p/>
+        </w:tc>
+        <w:tc>
+          <w:tcPr>
+            <w:tcW w:w="1926" w:type="dxa"/>
+          </w:tcPr>
+          <w:p/>
+        </w:tc>
+        <w:tc>
+          <w:tcPr>
+            <w:tcW w:w="1790" w:type="dxa"/>
+          </w:tcPr>
+          <w:p>
+            <w:r>
+              <w:t>Organic</w:t>
+            </w:r>
+          </w:p>
         </w:tc>
       </w:tr>
     </w:tbl>

</xml_diff>